<commit_message>
Arquitetura, será que precisa explicar cada parametro?
</commit_message>
<xml_diff>
--- a/Docs ( WORD )/Arquitetura e assinaturas.docx
+++ b/Docs ( WORD )/Arquitetura e assinaturas.docx
@@ -1771,10 +1771,7 @@
                               </w:rPr>
                             </w:pPr>
                             <w:r>
-                              <w:t>Graf</w:t>
-                            </w:r>
-                            <w:r>
-                              <w:t>o.h</w:t>
+                              <w:t>Grafo.h</w:t>
                             </w:r>
                           </w:p>
                         </w:txbxContent>
@@ -1806,10 +1803,7 @@
                         </w:rPr>
                       </w:pPr>
                       <w:r>
-                        <w:t>Graf</w:t>
-                      </w:r>
-                      <w:r>
-                        <w:t>o.h</w:t>
+                        <w:t>Grafo.h</w:t>
                       </w:r>
                     </w:p>
                   </w:txbxContent>
@@ -1877,10 +1871,7 @@
                               </w:rPr>
                             </w:pPr>
                             <w:r>
-                              <w:t>Lista</w:t>
-                            </w:r>
-                            <w:r>
-                              <w:t>.h</w:t>
+                              <w:t>Lista.h</w:t>
                             </w:r>
                           </w:p>
                         </w:txbxContent>
@@ -1912,10 +1903,7 @@
                         </w:rPr>
                       </w:pPr>
                       <w:r>
-                        <w:t>Lista</w:t>
-                      </w:r>
-                      <w:r>
-                        <w:t>.h</w:t>
+                        <w:t>Lista.h</w:t>
                       </w:r>
                     </w:p>
                   </w:txbxContent>
@@ -1977,10 +1965,687 @@
           <w:ilvl w:val="0"/>
           <w:numId w:val="2"/>
         </w:numPr>
-        <w:tabs>
-          <w:tab w:val="left" w:pos="1755"/>
-        </w:tabs>
-      </w:pPr>
+        <w:autoSpaceDE w:val="0"/>
+        <w:autoSpaceDN w:val="0"/>
+        <w:adjustRightInd w:val="0"/>
+        <w:spacing w:after="0" w:line="360" w:lineRule="auto"/>
+        <w:rPr>
+          <w:rFonts w:ascii="Consolas" w:hAnsi="Consolas" w:cs="Consolas"/>
+          <w:color w:val="000000"/>
+          <w:sz w:val="19"/>
+          <w:szCs w:val="19"/>
+          <w:highlight w:val="white"/>
+        </w:rPr>
+      </w:pPr>
+      <w:r>
+        <w:rPr>
+          <w:rFonts w:ascii="Consolas" w:hAnsi="Consolas" w:cs="Consolas"/>
+          <w:color w:val="2B91AF"/>
+          <w:sz w:val="19"/>
+          <w:szCs w:val="19"/>
+          <w:highlight w:val="white"/>
+        </w:rPr>
+        <w:t>LAB_tpCondRet</w:t>
+      </w:r>
+      <w:r>
+        <w:rPr>
+          <w:rFonts w:ascii="Consolas" w:hAnsi="Consolas" w:cs="Consolas"/>
+          <w:color w:val="000000"/>
+          <w:sz w:val="19"/>
+          <w:szCs w:val="19"/>
+          <w:highlight w:val="white"/>
+        </w:rPr>
+        <w:t xml:space="preserve"> LAB_CriarLabirinto ( </w:t>
+      </w:r>
+      <w:r>
+        <w:rPr>
+          <w:rFonts w:ascii="Consolas" w:hAnsi="Consolas" w:cs="Consolas"/>
+          <w:color w:val="0000FF"/>
+          <w:sz w:val="19"/>
+          <w:szCs w:val="19"/>
+          <w:highlight w:val="white"/>
+        </w:rPr>
+        <w:t>int</w:t>
+      </w:r>
+      <w:r>
+        <w:rPr>
+          <w:rFonts w:ascii="Consolas" w:hAnsi="Consolas" w:cs="Consolas"/>
+          <w:color w:val="000000"/>
+          <w:sz w:val="19"/>
+          <w:szCs w:val="19"/>
+          <w:highlight w:val="white"/>
+        </w:rPr>
+        <w:t xml:space="preserve"> altura, </w:t>
+      </w:r>
+      <w:r>
+        <w:rPr>
+          <w:rFonts w:ascii="Consolas" w:hAnsi="Consolas" w:cs="Consolas"/>
+          <w:color w:val="0000FF"/>
+          <w:sz w:val="19"/>
+          <w:szCs w:val="19"/>
+          <w:highlight w:val="white"/>
+        </w:rPr>
+        <w:t>int</w:t>
+      </w:r>
+      <w:r>
+        <w:rPr>
+          <w:rFonts w:ascii="Consolas" w:hAnsi="Consolas" w:cs="Consolas"/>
+          <w:color w:val="000000"/>
+          <w:sz w:val="19"/>
+          <w:szCs w:val="19"/>
+          <w:highlight w:val="white"/>
+        </w:rPr>
+        <w:t xml:space="preserve"> largura)</w:t>
+      </w:r>
+    </w:p>
+    <w:p>
+      <w:pPr>
+        <w:pStyle w:val="ListParagraph"/>
+        <w:numPr>
+          <w:ilvl w:val="0"/>
+          <w:numId w:val="2"/>
+        </w:numPr>
+        <w:autoSpaceDE w:val="0"/>
+        <w:autoSpaceDN w:val="0"/>
+        <w:adjustRightInd w:val="0"/>
+        <w:spacing w:after="0" w:line="360" w:lineRule="auto"/>
+        <w:rPr>
+          <w:rFonts w:ascii="Consolas" w:hAnsi="Consolas" w:cs="Consolas"/>
+          <w:color w:val="000000"/>
+          <w:sz w:val="19"/>
+          <w:szCs w:val="19"/>
+          <w:highlight w:val="white"/>
+        </w:rPr>
+      </w:pPr>
+      <w:r>
+        <w:rPr>
+          <w:rFonts w:ascii="Consolas" w:hAnsi="Consolas" w:cs="Consolas"/>
+          <w:color w:val="2B91AF"/>
+          <w:sz w:val="19"/>
+          <w:szCs w:val="19"/>
+          <w:highlight w:val="white"/>
+        </w:rPr>
+        <w:t>LAB_tpCondRet</w:t>
+      </w:r>
+      <w:r>
+        <w:rPr>
+          <w:rFonts w:ascii="Consolas" w:hAnsi="Consolas" w:cs="Consolas"/>
+          <w:color w:val="000000"/>
+          <w:sz w:val="19"/>
+          <w:szCs w:val="19"/>
+          <w:highlight w:val="white"/>
+        </w:rPr>
+        <w:t xml:space="preserve"> LAB_</w:t>
+      </w:r>
+      <w:r>
+        <w:rPr>
+          <w:rFonts w:ascii="Consolas" w:hAnsi="Consolas" w:cs="Consolas"/>
+          <w:color w:val="000000"/>
+          <w:sz w:val="19"/>
+          <w:szCs w:val="19"/>
+          <w:highlight w:val="white"/>
+        </w:rPr>
+        <w:t>CriarCaminho (</w:t>
+      </w:r>
+      <w:r>
+        <w:rPr>
+          <w:rFonts w:ascii="Consolas" w:hAnsi="Consolas" w:cs="Consolas"/>
+          <w:color w:val="0000FF"/>
+          <w:sz w:val="19"/>
+          <w:szCs w:val="19"/>
+          <w:highlight w:val="white"/>
+        </w:rPr>
+        <w:t>int</w:t>
+      </w:r>
+      <w:r>
+        <w:rPr>
+          <w:rFonts w:ascii="Consolas" w:hAnsi="Consolas" w:cs="Consolas"/>
+          <w:color w:val="000000"/>
+          <w:sz w:val="19"/>
+          <w:szCs w:val="19"/>
+          <w:highlight w:val="white"/>
+        </w:rPr>
+        <w:t xml:space="preserve"> origem, </w:t>
+      </w:r>
+      <w:r>
+        <w:rPr>
+          <w:rFonts w:ascii="Consolas" w:hAnsi="Consolas" w:cs="Consolas"/>
+          <w:color w:val="0000FF"/>
+          <w:sz w:val="19"/>
+          <w:szCs w:val="19"/>
+          <w:highlight w:val="white"/>
+        </w:rPr>
+        <w:t>char</w:t>
+      </w:r>
+      <w:r>
+        <w:rPr>
+          <w:rFonts w:ascii="Consolas" w:hAnsi="Consolas" w:cs="Consolas"/>
+          <w:color w:val="000000"/>
+          <w:sz w:val="19"/>
+          <w:szCs w:val="19"/>
+          <w:highlight w:val="white"/>
+        </w:rPr>
+        <w:t xml:space="preserve"> direcao)</w:t>
+      </w:r>
+    </w:p>
+    <w:p>
+      <w:pPr>
+        <w:pStyle w:val="ListParagraph"/>
+        <w:numPr>
+          <w:ilvl w:val="0"/>
+          <w:numId w:val="2"/>
+        </w:numPr>
+        <w:autoSpaceDE w:val="0"/>
+        <w:autoSpaceDN w:val="0"/>
+        <w:adjustRightInd w:val="0"/>
+        <w:spacing w:after="0" w:line="360" w:lineRule="auto"/>
+        <w:rPr>
+          <w:rFonts w:ascii="Consolas" w:hAnsi="Consolas" w:cs="Consolas"/>
+          <w:color w:val="000000"/>
+          <w:sz w:val="19"/>
+          <w:szCs w:val="19"/>
+          <w:highlight w:val="white"/>
+        </w:rPr>
+      </w:pPr>
+      <w:r>
+        <w:rPr>
+          <w:rFonts w:ascii="Consolas" w:hAnsi="Consolas" w:cs="Consolas"/>
+          <w:color w:val="2B91AF"/>
+          <w:sz w:val="19"/>
+          <w:szCs w:val="19"/>
+          <w:highlight w:val="white"/>
+        </w:rPr>
+        <w:t>LAB_tpCondRet</w:t>
+      </w:r>
+      <w:r>
+        <w:rPr>
+          <w:rFonts w:ascii="Consolas" w:hAnsi="Consolas" w:cs="Consolas"/>
+          <w:color w:val="000000"/>
+          <w:sz w:val="19"/>
+          <w:szCs w:val="19"/>
+          <w:highlight w:val="white"/>
+        </w:rPr>
+        <w:t xml:space="preserve"> LAB_</w:t>
+      </w:r>
+      <w:r>
+        <w:rPr>
+          <w:rFonts w:ascii="Consolas" w:hAnsi="Consolas" w:cs="Consolas"/>
+          <w:color w:val="000000"/>
+          <w:sz w:val="19"/>
+          <w:szCs w:val="19"/>
+          <w:highlight w:val="white"/>
+        </w:rPr>
+        <w:t>CriarOrigem (</w:t>
+      </w:r>
+      <w:r>
+        <w:rPr>
+          <w:rFonts w:ascii="Consolas" w:hAnsi="Consolas" w:cs="Consolas"/>
+          <w:color w:val="0000FF"/>
+          <w:sz w:val="19"/>
+          <w:szCs w:val="19"/>
+          <w:highlight w:val="white"/>
+        </w:rPr>
+        <w:t>int</w:t>
+      </w:r>
+      <w:r>
+        <w:rPr>
+          <w:rFonts w:ascii="Consolas" w:hAnsi="Consolas" w:cs="Consolas"/>
+          <w:color w:val="000000"/>
+          <w:sz w:val="19"/>
+          <w:szCs w:val="19"/>
+          <w:highlight w:val="white"/>
+        </w:rPr>
+        <w:t xml:space="preserve"> posicao)</w:t>
+      </w:r>
+    </w:p>
+    <w:p>
+      <w:pPr>
+        <w:pStyle w:val="ListParagraph"/>
+        <w:numPr>
+          <w:ilvl w:val="0"/>
+          <w:numId w:val="2"/>
+        </w:numPr>
+        <w:autoSpaceDE w:val="0"/>
+        <w:autoSpaceDN w:val="0"/>
+        <w:adjustRightInd w:val="0"/>
+        <w:spacing w:after="0" w:line="360" w:lineRule="auto"/>
+        <w:rPr>
+          <w:rFonts w:ascii="Consolas" w:hAnsi="Consolas" w:cs="Consolas"/>
+          <w:color w:val="000000"/>
+          <w:sz w:val="19"/>
+          <w:szCs w:val="19"/>
+          <w:highlight w:val="white"/>
+        </w:rPr>
+      </w:pPr>
+      <w:r>
+        <w:rPr>
+          <w:rFonts w:ascii="Consolas" w:hAnsi="Consolas" w:cs="Consolas"/>
+          <w:color w:val="2B91AF"/>
+          <w:sz w:val="19"/>
+          <w:szCs w:val="19"/>
+          <w:highlight w:val="white"/>
+        </w:rPr>
+        <w:t>LAB_tpCondRet</w:t>
+      </w:r>
+      <w:r>
+        <w:rPr>
+          <w:rFonts w:ascii="Consolas" w:hAnsi="Consolas" w:cs="Consolas"/>
+          <w:color w:val="000000"/>
+          <w:sz w:val="19"/>
+          <w:szCs w:val="19"/>
+          <w:highlight w:val="white"/>
+        </w:rPr>
+        <w:t xml:space="preserve"> LAB_</w:t>
+      </w:r>
+      <w:r>
+        <w:rPr>
+          <w:rFonts w:ascii="Consolas" w:hAnsi="Consolas" w:cs="Consolas"/>
+          <w:color w:val="000000"/>
+          <w:sz w:val="19"/>
+          <w:szCs w:val="19"/>
+          <w:highlight w:val="white"/>
+        </w:rPr>
+        <w:t>CriarSaida (</w:t>
+      </w:r>
+      <w:r>
+        <w:rPr>
+          <w:rFonts w:ascii="Consolas" w:hAnsi="Consolas" w:cs="Consolas"/>
+          <w:color w:val="0000FF"/>
+          <w:sz w:val="19"/>
+          <w:szCs w:val="19"/>
+          <w:highlight w:val="white"/>
+        </w:rPr>
+        <w:t>int</w:t>
+      </w:r>
+      <w:r>
+        <w:rPr>
+          <w:rFonts w:ascii="Consolas" w:hAnsi="Consolas" w:cs="Consolas"/>
+          <w:color w:val="000000"/>
+          <w:sz w:val="19"/>
+          <w:szCs w:val="19"/>
+          <w:highlight w:val="white"/>
+        </w:rPr>
+        <w:t xml:space="preserve"> posicao)</w:t>
+      </w:r>
+    </w:p>
+    <w:p>
+      <w:pPr>
+        <w:pStyle w:val="ListParagraph"/>
+        <w:numPr>
+          <w:ilvl w:val="0"/>
+          <w:numId w:val="2"/>
+        </w:numPr>
+        <w:autoSpaceDE w:val="0"/>
+        <w:autoSpaceDN w:val="0"/>
+        <w:adjustRightInd w:val="0"/>
+        <w:spacing w:after="0" w:line="360" w:lineRule="auto"/>
+        <w:rPr>
+          <w:rFonts w:ascii="Consolas" w:hAnsi="Consolas" w:cs="Consolas"/>
+          <w:color w:val="000000"/>
+          <w:sz w:val="19"/>
+          <w:szCs w:val="19"/>
+          <w:highlight w:val="white"/>
+          <w:lang w:val="en-US"/>
+        </w:rPr>
+      </w:pPr>
+      <w:r>
+        <w:rPr>
+          <w:rFonts w:ascii="Consolas" w:hAnsi="Consolas" w:cs="Consolas"/>
+          <w:color w:val="2B91AF"/>
+          <w:sz w:val="19"/>
+          <w:szCs w:val="19"/>
+          <w:highlight w:val="white"/>
+        </w:rPr>
+        <w:t>LAB_tpCondRet</w:t>
+      </w:r>
+      <w:r>
+        <w:rPr>
+          <w:rFonts w:ascii="Consolas" w:hAnsi="Consolas" w:cs="Consolas"/>
+          <w:color w:val="000000"/>
+          <w:sz w:val="19"/>
+          <w:szCs w:val="19"/>
+          <w:highlight w:val="white"/>
+          <w:lang w:val="en-US"/>
+        </w:rPr>
+        <w:t xml:space="preserve"> LAB_</w:t>
+      </w:r>
+      <w:r>
+        <w:rPr>
+          <w:rFonts w:ascii="Consolas" w:hAnsi="Consolas" w:cs="Consolas"/>
+          <w:color w:val="000000"/>
+          <w:sz w:val="19"/>
+          <w:szCs w:val="19"/>
+          <w:highlight w:val="white"/>
+          <w:lang w:val="en-US"/>
+        </w:rPr>
+        <w:t xml:space="preserve">Resolver ( </w:t>
+      </w:r>
+      <w:r>
+        <w:rPr>
+          <w:rFonts w:ascii="Consolas" w:hAnsi="Consolas" w:cs="Consolas"/>
+          <w:color w:val="0000FF"/>
+          <w:sz w:val="19"/>
+          <w:szCs w:val="19"/>
+          <w:highlight w:val="white"/>
+        </w:rPr>
+        <w:t>void</w:t>
+      </w:r>
+      <w:r>
+        <w:rPr>
+          <w:rFonts w:ascii="Consolas" w:hAnsi="Consolas" w:cs="Consolas"/>
+          <w:color w:val="000000"/>
+          <w:sz w:val="19"/>
+          <w:szCs w:val="19"/>
+          <w:highlight w:val="white"/>
+          <w:lang w:val="en-US"/>
+        </w:rPr>
+        <w:t xml:space="preserve"> )</w:t>
+      </w:r>
+    </w:p>
+    <w:p>
+      <w:pPr>
+        <w:pStyle w:val="ListParagraph"/>
+        <w:numPr>
+          <w:ilvl w:val="0"/>
+          <w:numId w:val="2"/>
+        </w:numPr>
+        <w:autoSpaceDE w:val="0"/>
+        <w:autoSpaceDN w:val="0"/>
+        <w:adjustRightInd w:val="0"/>
+        <w:spacing w:after="0" w:line="360" w:lineRule="auto"/>
+        <w:rPr>
+          <w:rFonts w:ascii="Consolas" w:hAnsi="Consolas" w:cs="Consolas"/>
+          <w:color w:val="000000"/>
+          <w:sz w:val="19"/>
+          <w:szCs w:val="19"/>
+          <w:highlight w:val="white"/>
+          <w:lang w:val="en-US"/>
+        </w:rPr>
+      </w:pPr>
+      <w:r>
+        <w:rPr>
+          <w:rFonts w:ascii="Consolas" w:hAnsi="Consolas" w:cs="Consolas"/>
+          <w:color w:val="2B91AF"/>
+          <w:sz w:val="19"/>
+          <w:szCs w:val="19"/>
+          <w:highlight w:val="white"/>
+        </w:rPr>
+        <w:t>LAB_tpCondRet</w:t>
+      </w:r>
+      <w:r>
+        <w:rPr>
+          <w:rFonts w:ascii="Consolas" w:hAnsi="Consolas" w:cs="Consolas"/>
+          <w:color w:val="000000"/>
+          <w:sz w:val="19"/>
+          <w:szCs w:val="19"/>
+          <w:highlight w:val="white"/>
+          <w:lang w:val="en-US"/>
+        </w:rPr>
+        <w:t xml:space="preserve"> LAB_</w:t>
+      </w:r>
+      <w:r>
+        <w:rPr>
+          <w:rFonts w:ascii="Consolas" w:hAnsi="Consolas" w:cs="Consolas"/>
+          <w:color w:val="000000"/>
+          <w:sz w:val="19"/>
+          <w:szCs w:val="19"/>
+          <w:highlight w:val="white"/>
+          <w:lang w:val="en-US"/>
+        </w:rPr>
+        <w:t xml:space="preserve">Imprimir ( </w:t>
+      </w:r>
+      <w:r>
+        <w:rPr>
+          <w:rFonts w:ascii="Consolas" w:hAnsi="Consolas" w:cs="Consolas"/>
+          <w:color w:val="0000FF"/>
+          <w:sz w:val="19"/>
+          <w:szCs w:val="19"/>
+          <w:highlight w:val="white"/>
+        </w:rPr>
+        <w:t>void</w:t>
+      </w:r>
+      <w:r>
+        <w:rPr>
+          <w:rFonts w:ascii="Consolas" w:hAnsi="Consolas" w:cs="Consolas"/>
+          <w:color w:val="000000"/>
+          <w:sz w:val="19"/>
+          <w:szCs w:val="19"/>
+          <w:highlight w:val="white"/>
+          <w:lang w:val="en-US"/>
+        </w:rPr>
+        <w:t xml:space="preserve"> )</w:t>
+      </w:r>
+    </w:p>
+    <w:p>
+      <w:pPr>
+        <w:pStyle w:val="ListParagraph"/>
+        <w:numPr>
+          <w:ilvl w:val="0"/>
+          <w:numId w:val="2"/>
+        </w:numPr>
+        <w:autoSpaceDE w:val="0"/>
+        <w:autoSpaceDN w:val="0"/>
+        <w:adjustRightInd w:val="0"/>
+        <w:spacing w:after="0" w:line="360" w:lineRule="auto"/>
+        <w:rPr>
+          <w:rFonts w:ascii="Consolas" w:hAnsi="Consolas" w:cs="Consolas"/>
+          <w:color w:val="000000"/>
+          <w:sz w:val="19"/>
+          <w:szCs w:val="19"/>
+          <w:highlight w:val="white"/>
+          <w:lang w:val="en-US"/>
+        </w:rPr>
+      </w:pPr>
+      <w:r>
+        <w:rPr>
+          <w:rFonts w:ascii="Consolas" w:hAnsi="Consolas" w:cs="Consolas"/>
+          <w:color w:val="2B91AF"/>
+          <w:sz w:val="19"/>
+          <w:szCs w:val="19"/>
+          <w:highlight w:val="white"/>
+        </w:rPr>
+        <w:t>LAB_tpCondRet</w:t>
+      </w:r>
+      <w:r>
+        <w:rPr>
+          <w:rFonts w:ascii="Consolas" w:hAnsi="Consolas" w:cs="Consolas"/>
+          <w:color w:val="000000"/>
+          <w:sz w:val="19"/>
+          <w:szCs w:val="19"/>
+          <w:highlight w:val="white"/>
+        </w:rPr>
+        <w:t xml:space="preserve"> LAB_</w:t>
+      </w:r>
+      <w:r>
+        <w:rPr>
+          <w:rFonts w:ascii="Consolas" w:hAnsi="Consolas" w:cs="Consolas"/>
+          <w:color w:val="000000"/>
+          <w:sz w:val="19"/>
+          <w:szCs w:val="19"/>
+          <w:highlight w:val="white"/>
+        </w:rPr>
+        <w:t>Andar</w:t>
+      </w:r>
+      <w:r>
+        <w:rPr>
+          <w:rFonts w:ascii="Consolas" w:hAnsi="Consolas" w:cs="Consolas"/>
+          <w:color w:val="000000"/>
+          <w:sz w:val="19"/>
+          <w:szCs w:val="19"/>
+          <w:highlight w:val="white"/>
+        </w:rPr>
+        <w:t xml:space="preserve"> (</w:t>
+      </w:r>
+      <w:r>
+        <w:rPr>
+          <w:rFonts w:ascii="Consolas" w:hAnsi="Consolas" w:cs="Consolas"/>
+          <w:color w:val="000000"/>
+          <w:sz w:val="19"/>
+          <w:szCs w:val="19"/>
+          <w:highlight w:val="white"/>
+        </w:rPr>
+        <w:t xml:space="preserve"> </w:t>
+      </w:r>
+      <w:r>
+        <w:rPr>
+          <w:rFonts w:ascii="Consolas" w:hAnsi="Consolas" w:cs="Consolas"/>
+          <w:color w:val="0000FF"/>
+          <w:sz w:val="19"/>
+          <w:szCs w:val="19"/>
+          <w:highlight w:val="white"/>
+        </w:rPr>
+        <w:t>char</w:t>
+      </w:r>
+      <w:r>
+        <w:rPr>
+          <w:rFonts w:ascii="Consolas" w:hAnsi="Consolas" w:cs="Consolas"/>
+          <w:color w:val="000000"/>
+          <w:sz w:val="19"/>
+          <w:szCs w:val="19"/>
+          <w:highlight w:val="white"/>
+        </w:rPr>
+        <w:t xml:space="preserve"> direcao )</w:t>
+      </w:r>
+    </w:p>
+    <w:p>
+      <w:pPr>
+        <w:pStyle w:val="ListParagraph"/>
+        <w:numPr>
+          <w:ilvl w:val="0"/>
+          <w:numId w:val="2"/>
+        </w:numPr>
+        <w:autoSpaceDE w:val="0"/>
+        <w:autoSpaceDN w:val="0"/>
+        <w:adjustRightInd w:val="0"/>
+        <w:spacing w:after="0" w:line="360" w:lineRule="auto"/>
+        <w:rPr>
+          <w:rFonts w:ascii="Consolas" w:hAnsi="Consolas" w:cs="Consolas"/>
+          <w:color w:val="000000"/>
+          <w:sz w:val="19"/>
+          <w:szCs w:val="19"/>
+          <w:highlight w:val="white"/>
+        </w:rPr>
+      </w:pPr>
+      <w:r>
+        <w:rPr>
+          <w:rFonts w:ascii="Consolas" w:hAnsi="Consolas" w:cs="Consolas"/>
+          <w:color w:val="2B91AF"/>
+          <w:sz w:val="19"/>
+          <w:szCs w:val="19"/>
+          <w:highlight w:val="white"/>
+        </w:rPr>
+        <w:t>LAB_tpCondRet</w:t>
+      </w:r>
+      <w:r>
+        <w:rPr>
+          <w:rFonts w:ascii="Consolas" w:hAnsi="Consolas" w:cs="Consolas"/>
+          <w:color w:val="000000"/>
+          <w:sz w:val="19"/>
+          <w:szCs w:val="19"/>
+          <w:highlight w:val="white"/>
+        </w:rPr>
+        <w:t xml:space="preserve"> LAB_</w:t>
+      </w:r>
+      <w:r>
+        <w:rPr>
+          <w:rFonts w:ascii="Consolas" w:hAnsi="Consolas" w:cs="Consolas"/>
+          <w:color w:val="000000"/>
+          <w:sz w:val="19"/>
+          <w:szCs w:val="19"/>
+          <w:highlight w:val="white"/>
+        </w:rPr>
+        <w:t xml:space="preserve">Salvar ( </w:t>
+      </w:r>
+      <w:r>
+        <w:rPr>
+          <w:rFonts w:ascii="Consolas" w:hAnsi="Consolas" w:cs="Consolas"/>
+          <w:color w:val="0000FF"/>
+          <w:sz w:val="19"/>
+          <w:szCs w:val="19"/>
+          <w:highlight w:val="white"/>
+        </w:rPr>
+        <w:t>char</w:t>
+      </w:r>
+      <w:r>
+        <w:rPr>
+          <w:rFonts w:ascii="Consolas" w:hAnsi="Consolas" w:cs="Consolas"/>
+          <w:color w:val="000000"/>
+          <w:sz w:val="19"/>
+          <w:szCs w:val="19"/>
+          <w:highlight w:val="white"/>
+        </w:rPr>
+        <w:t xml:space="preserve"> * NomeArq )</w:t>
+      </w:r>
+    </w:p>
+    <w:p>
+      <w:pPr>
+        <w:pStyle w:val="ListParagraph"/>
+        <w:numPr>
+          <w:ilvl w:val="0"/>
+          <w:numId w:val="2"/>
+        </w:numPr>
+        <w:autoSpaceDE w:val="0"/>
+        <w:autoSpaceDN w:val="0"/>
+        <w:adjustRightInd w:val="0"/>
+        <w:spacing w:after="0" w:line="360" w:lineRule="auto"/>
+        <w:rPr>
+          <w:rFonts w:ascii="Consolas" w:hAnsi="Consolas" w:cs="Consolas"/>
+          <w:color w:val="000000"/>
+          <w:sz w:val="19"/>
+          <w:szCs w:val="19"/>
+          <w:highlight w:val="white"/>
+        </w:rPr>
+      </w:pPr>
+      <w:r>
+        <w:rPr>
+          <w:rFonts w:ascii="Consolas" w:hAnsi="Consolas" w:cs="Consolas"/>
+          <w:color w:val="2B91AF"/>
+          <w:sz w:val="19"/>
+          <w:szCs w:val="19"/>
+          <w:highlight w:val="white"/>
+        </w:rPr>
+        <w:t>LAB_tpCondRet</w:t>
+      </w:r>
+      <w:r>
+        <w:rPr>
+          <w:rFonts w:ascii="Consolas" w:hAnsi="Consolas" w:cs="Consolas"/>
+          <w:color w:val="000000"/>
+          <w:sz w:val="19"/>
+          <w:szCs w:val="19"/>
+          <w:highlight w:val="white"/>
+        </w:rPr>
+        <w:t xml:space="preserve"> LAB_</w:t>
+      </w:r>
+      <w:r>
+        <w:rPr>
+          <w:rFonts w:ascii="Consolas" w:hAnsi="Consolas" w:cs="Consolas"/>
+          <w:color w:val="000000"/>
+          <w:sz w:val="19"/>
+          <w:szCs w:val="19"/>
+          <w:highlight w:val="white"/>
+        </w:rPr>
+        <w:t xml:space="preserve">Carregar ( </w:t>
+      </w:r>
+      <w:r>
+        <w:rPr>
+          <w:rFonts w:ascii="Consolas" w:hAnsi="Consolas" w:cs="Consolas"/>
+          <w:color w:val="0000FF"/>
+          <w:sz w:val="19"/>
+          <w:szCs w:val="19"/>
+          <w:highlight w:val="white"/>
+        </w:rPr>
+        <w:t>char</w:t>
+      </w:r>
+      <w:r>
+        <w:rPr>
+          <w:rFonts w:ascii="Consolas" w:hAnsi="Consolas" w:cs="Consolas"/>
+          <w:color w:val="000000"/>
+          <w:sz w:val="19"/>
+          <w:szCs w:val="19"/>
+          <w:highlight w:val="white"/>
+        </w:rPr>
+        <w:t xml:space="preserve"> * NomeArq )</w:t>
+      </w:r>
     </w:p>
     <w:p>
       <w:pPr>
@@ -2071,8 +2736,9 @@
         <w:autoSpaceDE w:val="0"/>
         <w:autoSpaceDN w:val="0"/>
         <w:adjustRightInd w:val="0"/>
-        <w:spacing w:after="0" w:line="240" w:lineRule="auto"/>
-        <w:ind w:left="2124"/>
+        <w:spacing w:after="240" w:line="240" w:lineRule="auto"/>
+        <w:ind w:left="2126"/>
+        <w:contextualSpacing w:val="0"/>
         <w:rPr>
           <w:rFonts w:ascii="Consolas" w:hAnsi="Consolas" w:cs="Consolas"/>
           <w:color w:val="000000"/>
@@ -2248,8 +2914,9 @@
         <w:autoSpaceDE w:val="0"/>
         <w:autoSpaceDN w:val="0"/>
         <w:adjustRightInd w:val="0"/>
-        <w:spacing w:after="0" w:line="240" w:lineRule="auto"/>
-        <w:ind w:left="2148" w:firstLine="684"/>
+        <w:spacing w:after="240" w:line="240" w:lineRule="auto"/>
+        <w:ind w:left="2149" w:firstLine="686"/>
+        <w:contextualSpacing w:val="0"/>
         <w:rPr>
           <w:rFonts w:ascii="Consolas" w:hAnsi="Consolas" w:cs="Consolas"/>
           <w:color w:val="000000"/>
@@ -2277,6 +2944,343 @@
           <w:highlight w:val="white"/>
         </w:rPr>
         <w:t xml:space="preserve"> * pValor ) </w:t>
+      </w:r>
+    </w:p>
+    <w:p>
+      <w:pPr>
+        <w:pStyle w:val="ListParagraph"/>
+        <w:numPr>
+          <w:ilvl w:val="0"/>
+          <w:numId w:val="2"/>
+        </w:numPr>
+        <w:autoSpaceDE w:val="0"/>
+        <w:autoSpaceDN w:val="0"/>
+        <w:adjustRightInd w:val="0"/>
+        <w:spacing w:after="240" w:line="240" w:lineRule="auto"/>
+        <w:ind w:left="1434" w:hanging="357"/>
+        <w:contextualSpacing w:val="0"/>
+        <w:rPr>
+          <w:rFonts w:ascii="Consolas" w:hAnsi="Consolas" w:cs="Consolas"/>
+          <w:color w:val="000000"/>
+          <w:sz w:val="19"/>
+          <w:szCs w:val="19"/>
+          <w:highlight w:val="white"/>
+        </w:rPr>
+      </w:pPr>
+      <w:r>
+        <w:rPr>
+          <w:rFonts w:ascii="Consolas" w:hAnsi="Consolas" w:cs="Consolas"/>
+          <w:color w:val="2B91AF"/>
+          <w:sz w:val="19"/>
+          <w:szCs w:val="19"/>
+          <w:highlight w:val="white"/>
+        </w:rPr>
+        <w:t>GRF_tpCondRet</w:t>
+      </w:r>
+      <w:r>
+        <w:rPr>
+          <w:rFonts w:ascii="Consolas" w:hAnsi="Consolas" w:cs="Consolas"/>
+          <w:color w:val="000000"/>
+          <w:sz w:val="19"/>
+          <w:szCs w:val="19"/>
+          <w:highlight w:val="white"/>
+        </w:rPr>
+        <w:t xml:space="preserve"> GRF_CriaAresta(</w:t>
+      </w:r>
+      <w:r>
+        <w:rPr>
+          <w:rFonts w:ascii="Consolas" w:hAnsi="Consolas" w:cs="Consolas"/>
+          <w:color w:val="0000FF"/>
+          <w:sz w:val="19"/>
+          <w:szCs w:val="19"/>
+          <w:highlight w:val="white"/>
+        </w:rPr>
+        <w:t>void</w:t>
+      </w:r>
+      <w:r>
+        <w:rPr>
+          <w:rFonts w:ascii="Consolas" w:hAnsi="Consolas" w:cs="Consolas"/>
+          <w:color w:val="000000"/>
+          <w:sz w:val="19"/>
+          <w:szCs w:val="19"/>
+          <w:highlight w:val="white"/>
+        </w:rPr>
+        <w:t xml:space="preserve"> * pValorA, </w:t>
+      </w:r>
+      <w:r>
+        <w:rPr>
+          <w:rFonts w:ascii="Consolas" w:hAnsi="Consolas" w:cs="Consolas"/>
+          <w:color w:val="0000FF"/>
+          <w:sz w:val="19"/>
+          <w:szCs w:val="19"/>
+          <w:highlight w:val="white"/>
+        </w:rPr>
+        <w:t>void</w:t>
+      </w:r>
+      <w:r>
+        <w:rPr>
+          <w:rFonts w:ascii="Consolas" w:hAnsi="Consolas" w:cs="Consolas"/>
+          <w:color w:val="000000"/>
+          <w:sz w:val="19"/>
+          <w:szCs w:val="19"/>
+          <w:highlight w:val="white"/>
+        </w:rPr>
+        <w:t xml:space="preserve"> * pValorB,</w:t>
+      </w:r>
+      <w:r>
+        <w:rPr>
+          <w:rFonts w:ascii="Consolas" w:hAnsi="Consolas" w:cs="Consolas"/>
+          <w:color w:val="000000"/>
+          <w:sz w:val="19"/>
+          <w:szCs w:val="19"/>
+          <w:highlight w:val="white"/>
+        </w:rPr>
+        <w:tab/>
+      </w:r>
+      <w:r>
+        <w:rPr>
+          <w:rFonts w:ascii="Consolas" w:hAnsi="Consolas" w:cs="Consolas"/>
+          <w:color w:val="000000"/>
+          <w:sz w:val="19"/>
+          <w:szCs w:val="19"/>
+          <w:highlight w:val="white"/>
+        </w:rPr>
+        <w:tab/>
+      </w:r>
+      <w:r>
+        <w:rPr>
+          <w:rFonts w:ascii="Consolas" w:hAnsi="Consolas" w:cs="Consolas"/>
+          <w:color w:val="000000"/>
+          <w:sz w:val="19"/>
+          <w:szCs w:val="19"/>
+          <w:highlight w:val="white"/>
+        </w:rPr>
+        <w:tab/>
+      </w:r>
+      <w:r>
+        <w:rPr>
+          <w:rFonts w:ascii="Consolas" w:hAnsi="Consolas" w:cs="Consolas"/>
+          <w:color w:val="000000"/>
+          <w:sz w:val="19"/>
+          <w:szCs w:val="19"/>
+          <w:highlight w:val="white"/>
+        </w:rPr>
+        <w:tab/>
+      </w:r>
+      <w:r>
+        <w:rPr>
+          <w:rFonts w:ascii="Consolas" w:hAnsi="Consolas" w:cs="Consolas"/>
+          <w:color w:val="2B91AF"/>
+          <w:sz w:val="19"/>
+          <w:szCs w:val="19"/>
+          <w:highlight w:val="white"/>
+        </w:rPr>
+        <w:t>GRF_tppGrafo</w:t>
+      </w:r>
+      <w:r>
+        <w:rPr>
+          <w:rFonts w:ascii="Consolas" w:hAnsi="Consolas" w:cs="Consolas"/>
+          <w:color w:val="000000"/>
+          <w:sz w:val="19"/>
+          <w:szCs w:val="19"/>
+          <w:highlight w:val="white"/>
+        </w:rPr>
+        <w:t xml:space="preserve"> pGrafo)</w:t>
+      </w:r>
+    </w:p>
+    <w:p>
+      <w:pPr>
+        <w:pStyle w:val="ListParagraph"/>
+        <w:numPr>
+          <w:ilvl w:val="0"/>
+          <w:numId w:val="2"/>
+        </w:numPr>
+        <w:autoSpaceDE w:val="0"/>
+        <w:autoSpaceDN w:val="0"/>
+        <w:adjustRightInd w:val="0"/>
+        <w:spacing w:after="240" w:line="240" w:lineRule="auto"/>
+        <w:ind w:left="1434" w:hanging="357"/>
+        <w:contextualSpacing w:val="0"/>
+        <w:rPr>
+          <w:rFonts w:ascii="Consolas" w:hAnsi="Consolas" w:cs="Consolas"/>
+          <w:color w:val="000000"/>
+          <w:sz w:val="19"/>
+          <w:szCs w:val="19"/>
+          <w:highlight w:val="white"/>
+        </w:rPr>
+      </w:pPr>
+      <w:r>
+        <w:rPr>
+          <w:rFonts w:ascii="Consolas" w:hAnsi="Consolas" w:cs="Consolas"/>
+          <w:color w:val="2B91AF"/>
+          <w:sz w:val="19"/>
+          <w:szCs w:val="19"/>
+          <w:highlight w:val="white"/>
+        </w:rPr>
+        <w:t>GRF_tpCondRet</w:t>
+      </w:r>
+      <w:r>
+        <w:rPr>
+          <w:rFonts w:ascii="Consolas" w:hAnsi="Consolas" w:cs="Consolas"/>
+          <w:color w:val="000000"/>
+          <w:sz w:val="19"/>
+          <w:szCs w:val="19"/>
+          <w:highlight w:val="white"/>
+        </w:rPr>
+        <w:t xml:space="preserve"> GRF_RemoveAresta(</w:t>
+      </w:r>
+      <w:r>
+        <w:rPr>
+          <w:rFonts w:ascii="Consolas" w:hAnsi="Consolas" w:cs="Consolas"/>
+          <w:color w:val="0000FF"/>
+          <w:sz w:val="19"/>
+          <w:szCs w:val="19"/>
+          <w:highlight w:val="white"/>
+        </w:rPr>
+        <w:t>void</w:t>
+      </w:r>
+      <w:r>
+        <w:rPr>
+          <w:rFonts w:ascii="Consolas" w:hAnsi="Consolas" w:cs="Consolas"/>
+          <w:color w:val="000000"/>
+          <w:sz w:val="19"/>
+          <w:szCs w:val="19"/>
+          <w:highlight w:val="white"/>
+        </w:rPr>
+        <w:t xml:space="preserve"> * pValorA, </w:t>
+      </w:r>
+      <w:r>
+        <w:rPr>
+          <w:rFonts w:ascii="Consolas" w:hAnsi="Consolas" w:cs="Consolas"/>
+          <w:color w:val="0000FF"/>
+          <w:sz w:val="19"/>
+          <w:szCs w:val="19"/>
+          <w:highlight w:val="white"/>
+        </w:rPr>
+        <w:t>void</w:t>
+      </w:r>
+      <w:r>
+        <w:rPr>
+          <w:rFonts w:ascii="Consolas" w:hAnsi="Consolas" w:cs="Consolas"/>
+          <w:color w:val="000000"/>
+          <w:sz w:val="19"/>
+          <w:szCs w:val="19"/>
+          <w:highlight w:val="white"/>
+        </w:rPr>
+        <w:t xml:space="preserve"> * pValorB,</w:t>
+      </w:r>
+      <w:r>
+        <w:rPr>
+          <w:rFonts w:ascii="Consolas" w:hAnsi="Consolas" w:cs="Consolas"/>
+          <w:color w:val="000000"/>
+          <w:sz w:val="19"/>
+          <w:szCs w:val="19"/>
+          <w:highlight w:val="white"/>
+        </w:rPr>
+        <w:tab/>
+      </w:r>
+      <w:r>
+        <w:rPr>
+          <w:rFonts w:ascii="Consolas" w:hAnsi="Consolas" w:cs="Consolas"/>
+          <w:color w:val="000000"/>
+          <w:sz w:val="19"/>
+          <w:szCs w:val="19"/>
+          <w:highlight w:val="white"/>
+        </w:rPr>
+        <w:tab/>
+      </w:r>
+      <w:r>
+        <w:rPr>
+          <w:rFonts w:ascii="Consolas" w:hAnsi="Consolas" w:cs="Consolas"/>
+          <w:color w:val="000000"/>
+          <w:sz w:val="19"/>
+          <w:szCs w:val="19"/>
+          <w:highlight w:val="white"/>
+        </w:rPr>
+        <w:tab/>
+      </w:r>
+      <w:r>
+        <w:rPr>
+          <w:rFonts w:ascii="Consolas" w:hAnsi="Consolas" w:cs="Consolas"/>
+          <w:color w:val="2B91AF"/>
+          <w:sz w:val="19"/>
+          <w:szCs w:val="19"/>
+          <w:highlight w:val="white"/>
+        </w:rPr>
+        <w:t>GRF_tppGrafo</w:t>
+      </w:r>
+      <w:r>
+        <w:rPr>
+          <w:rFonts w:ascii="Consolas" w:hAnsi="Consolas" w:cs="Consolas"/>
+          <w:color w:val="000000"/>
+          <w:sz w:val="19"/>
+          <w:szCs w:val="19"/>
+          <w:highlight w:val="white"/>
+        </w:rPr>
+        <w:t xml:space="preserve"> pGrafo)</w:t>
+      </w:r>
+    </w:p>
+    <w:p>
+      <w:pPr>
+        <w:pStyle w:val="ListParagraph"/>
+        <w:numPr>
+          <w:ilvl w:val="0"/>
+          <w:numId w:val="2"/>
+        </w:numPr>
+        <w:autoSpaceDE w:val="0"/>
+        <w:autoSpaceDN w:val="0"/>
+        <w:adjustRightInd w:val="0"/>
+        <w:spacing w:after="240" w:line="240" w:lineRule="auto"/>
+        <w:ind w:left="1434" w:hanging="357"/>
+        <w:contextualSpacing w:val="0"/>
+        <w:rPr>
+          <w:rFonts w:ascii="Consolas" w:hAnsi="Consolas" w:cs="Consolas"/>
+          <w:color w:val="000000"/>
+          <w:sz w:val="19"/>
+          <w:szCs w:val="19"/>
+          <w:highlight w:val="white"/>
+        </w:rPr>
+      </w:pPr>
+      <w:r>
+        <w:rPr>
+          <w:rFonts w:ascii="Consolas" w:hAnsi="Consolas" w:cs="Consolas"/>
+          <w:color w:val="2B91AF"/>
+          <w:sz w:val="19"/>
+          <w:szCs w:val="19"/>
+          <w:highlight w:val="white"/>
+        </w:rPr>
+        <w:lastRenderedPageBreak/>
+        <w:t>GRF_tpCondRet</w:t>
+      </w:r>
+      <w:r>
+        <w:rPr>
+          <w:rFonts w:ascii="Consolas" w:hAnsi="Consolas" w:cs="Consolas"/>
+          <w:color w:val="000000"/>
+          <w:sz w:val="19"/>
+          <w:szCs w:val="19"/>
+          <w:highlight w:val="white"/>
+        </w:rPr>
+        <w:t xml:space="preserve"> GRF_DestroiGrafo (</w:t>
+      </w:r>
+      <w:r>
+        <w:rPr>
+          <w:rFonts w:ascii="Consolas" w:hAnsi="Consolas" w:cs="Consolas"/>
+          <w:color w:val="2B91AF"/>
+          <w:sz w:val="19"/>
+          <w:szCs w:val="19"/>
+          <w:highlight w:val="white"/>
+        </w:rPr>
+        <w:t>GRF_tppGrafo</w:t>
+      </w:r>
+      <w:r>
+        <w:rPr>
+          <w:rFonts w:ascii="Consolas" w:hAnsi="Consolas" w:cs="Consolas"/>
+          <w:color w:val="000000"/>
+          <w:sz w:val="19"/>
+          <w:szCs w:val="19"/>
+          <w:highlight w:val="white"/>
+        </w:rPr>
+        <w:t xml:space="preserve"> pGrafo)</w:t>
       </w:r>
     </w:p>
     <w:p>
@@ -2316,87 +3320,7 @@
           <w:szCs w:val="19"/>
           <w:highlight w:val="white"/>
         </w:rPr>
-        <w:t xml:space="preserve"> GRF_CriaAresta(</w:t>
-      </w:r>
-      <w:r>
-        <w:rPr>
-          <w:rFonts w:ascii="Consolas" w:hAnsi="Consolas" w:cs="Consolas"/>
-          <w:color w:val="0000FF"/>
-          <w:sz w:val="19"/>
-          <w:szCs w:val="19"/>
-          <w:highlight w:val="white"/>
-        </w:rPr>
-        <w:t>void</w:t>
-      </w:r>
-      <w:r>
-        <w:rPr>
-          <w:rFonts w:ascii="Consolas" w:hAnsi="Consolas" w:cs="Consolas"/>
-          <w:color w:val="000000"/>
-          <w:sz w:val="19"/>
-          <w:szCs w:val="19"/>
-          <w:highlight w:val="white"/>
-        </w:rPr>
-        <w:t xml:space="preserve"> * pValorA, </w:t>
-      </w:r>
-      <w:r>
-        <w:rPr>
-          <w:rFonts w:ascii="Consolas" w:hAnsi="Consolas" w:cs="Consolas"/>
-          <w:color w:val="0000FF"/>
-          <w:sz w:val="19"/>
-          <w:szCs w:val="19"/>
-          <w:highlight w:val="white"/>
-        </w:rPr>
-        <w:t>void</w:t>
-      </w:r>
-      <w:r>
-        <w:rPr>
-          <w:rFonts w:ascii="Consolas" w:hAnsi="Consolas" w:cs="Consolas"/>
-          <w:color w:val="000000"/>
-          <w:sz w:val="19"/>
-          <w:szCs w:val="19"/>
-          <w:highlight w:val="white"/>
-        </w:rPr>
-        <w:t xml:space="preserve"> * pValorB,</w:t>
-      </w:r>
-      <w:r>
-        <w:rPr>
-          <w:rFonts w:ascii="Consolas" w:hAnsi="Consolas" w:cs="Consolas"/>
-          <w:color w:val="000000"/>
-          <w:sz w:val="19"/>
-          <w:szCs w:val="19"/>
-          <w:highlight w:val="white"/>
-        </w:rPr>
-        <w:tab/>
-      </w:r>
-      <w:r>
-        <w:rPr>
-          <w:rFonts w:ascii="Consolas" w:hAnsi="Consolas" w:cs="Consolas"/>
-          <w:color w:val="000000"/>
-          <w:sz w:val="19"/>
-          <w:szCs w:val="19"/>
-          <w:highlight w:val="white"/>
-        </w:rPr>
-        <w:tab/>
-      </w:r>
-      <w:r>
-        <w:rPr>
-          <w:rFonts w:ascii="Consolas" w:hAnsi="Consolas" w:cs="Consolas"/>
-          <w:color w:val="000000"/>
-          <w:sz w:val="19"/>
-          <w:szCs w:val="19"/>
-          <w:highlight w:val="white"/>
-        </w:rPr>
-        <w:tab/>
-      </w:r>
-      <w:r>
-        <w:rPr>
-          <w:rFonts w:ascii="Consolas" w:hAnsi="Consolas" w:cs="Consolas"/>
-          <w:color w:val="000000"/>
-          <w:sz w:val="19"/>
-          <w:szCs w:val="19"/>
-          <w:highlight w:val="white"/>
-        </w:rPr>
-        <w:tab/>
+        <w:t xml:space="preserve"> GRF_ExisteCaminho ( </w:t>
       </w:r>
       <w:r>
         <w:rPr>
@@ -2416,266 +3340,16 @@
           <w:szCs w:val="19"/>
           <w:highlight w:val="white"/>
         </w:rPr>
-        <w:t xml:space="preserve"> pGrafo)</w:t>
+        <w:t xml:space="preserve"> pGrafo , </w:t>
       </w:r>
     </w:p>
     <w:p>
       <w:pPr>
-        <w:pStyle w:val="ListParagraph"/>
-        <w:numPr>
-          <w:ilvl w:val="0"/>
-          <w:numId w:val="2"/>
-        </w:numPr>
         <w:autoSpaceDE w:val="0"/>
         <w:autoSpaceDN w:val="0"/>
         <w:adjustRightInd w:val="0"/>
-        <w:spacing w:after="0" w:line="240" w:lineRule="auto"/>
-        <w:rPr>
-          <w:rFonts w:ascii="Consolas" w:hAnsi="Consolas" w:cs="Consolas"/>
-          <w:color w:val="000000"/>
-          <w:sz w:val="19"/>
-          <w:szCs w:val="19"/>
-          <w:highlight w:val="white"/>
-        </w:rPr>
-      </w:pPr>
-      <w:r>
-        <w:rPr>
-          <w:rFonts w:ascii="Consolas" w:hAnsi="Consolas" w:cs="Consolas"/>
-          <w:color w:val="2B91AF"/>
-          <w:sz w:val="19"/>
-          <w:szCs w:val="19"/>
-          <w:highlight w:val="white"/>
-        </w:rPr>
-        <w:t>GRF_tpCondRet</w:t>
-      </w:r>
-      <w:r>
-        <w:rPr>
-          <w:rFonts w:ascii="Consolas" w:hAnsi="Consolas" w:cs="Consolas"/>
-          <w:color w:val="000000"/>
-          <w:sz w:val="19"/>
-          <w:szCs w:val="19"/>
-          <w:highlight w:val="white"/>
-        </w:rPr>
-        <w:t xml:space="preserve"> GRF_RemoveAresta(</w:t>
-      </w:r>
-      <w:r>
-        <w:rPr>
-          <w:rFonts w:ascii="Consolas" w:hAnsi="Consolas" w:cs="Consolas"/>
-          <w:color w:val="0000FF"/>
-          <w:sz w:val="19"/>
-          <w:szCs w:val="19"/>
-          <w:highlight w:val="white"/>
-        </w:rPr>
-        <w:t>void</w:t>
-      </w:r>
-      <w:r>
-        <w:rPr>
-          <w:rFonts w:ascii="Consolas" w:hAnsi="Consolas" w:cs="Consolas"/>
-          <w:color w:val="000000"/>
-          <w:sz w:val="19"/>
-          <w:szCs w:val="19"/>
-          <w:highlight w:val="white"/>
-        </w:rPr>
-        <w:t xml:space="preserve"> * pValorA, </w:t>
-      </w:r>
-      <w:r>
-        <w:rPr>
-          <w:rFonts w:ascii="Consolas" w:hAnsi="Consolas" w:cs="Consolas"/>
-          <w:color w:val="0000FF"/>
-          <w:sz w:val="19"/>
-          <w:szCs w:val="19"/>
-          <w:highlight w:val="white"/>
-        </w:rPr>
-        <w:t>void</w:t>
-      </w:r>
-      <w:r>
-        <w:rPr>
-          <w:rFonts w:ascii="Consolas" w:hAnsi="Consolas" w:cs="Consolas"/>
-          <w:color w:val="000000"/>
-          <w:sz w:val="19"/>
-          <w:szCs w:val="19"/>
-          <w:highlight w:val="white"/>
-        </w:rPr>
-        <w:t xml:space="preserve"> * pValorB,</w:t>
-      </w:r>
-      <w:r>
-        <w:rPr>
-          <w:rFonts w:ascii="Consolas" w:hAnsi="Consolas" w:cs="Consolas"/>
-          <w:color w:val="000000"/>
-          <w:sz w:val="19"/>
-          <w:szCs w:val="19"/>
-          <w:highlight w:val="white"/>
-        </w:rPr>
-        <w:tab/>
-      </w:r>
-      <w:r>
-        <w:rPr>
-          <w:rFonts w:ascii="Consolas" w:hAnsi="Consolas" w:cs="Consolas"/>
-          <w:color w:val="000000"/>
-          <w:sz w:val="19"/>
-          <w:szCs w:val="19"/>
-          <w:highlight w:val="white"/>
-        </w:rPr>
-        <w:tab/>
-      </w:r>
-      <w:r>
-        <w:rPr>
-          <w:rFonts w:ascii="Consolas" w:hAnsi="Consolas" w:cs="Consolas"/>
-          <w:color w:val="000000"/>
-          <w:sz w:val="19"/>
-          <w:szCs w:val="19"/>
-          <w:highlight w:val="white"/>
-        </w:rPr>
-        <w:tab/>
-      </w:r>
-      <w:r>
-        <w:rPr>
-          <w:rFonts w:ascii="Consolas" w:hAnsi="Consolas" w:cs="Consolas"/>
-          <w:color w:val="2B91AF"/>
-          <w:sz w:val="19"/>
-          <w:szCs w:val="19"/>
-          <w:highlight w:val="white"/>
-        </w:rPr>
-        <w:t>GRF_tppGrafo</w:t>
-      </w:r>
-      <w:r>
-        <w:rPr>
-          <w:rFonts w:ascii="Consolas" w:hAnsi="Consolas" w:cs="Consolas"/>
-          <w:color w:val="000000"/>
-          <w:sz w:val="19"/>
-          <w:szCs w:val="19"/>
-          <w:highlight w:val="white"/>
-        </w:rPr>
-        <w:t xml:space="preserve"> pGrafo)</w:t>
-      </w:r>
-    </w:p>
-    <w:p>
-      <w:pPr>
-        <w:pStyle w:val="ListParagraph"/>
-        <w:numPr>
-          <w:ilvl w:val="0"/>
-          <w:numId w:val="2"/>
-        </w:numPr>
-        <w:autoSpaceDE w:val="0"/>
-        <w:autoSpaceDN w:val="0"/>
-        <w:adjustRightInd w:val="0"/>
-        <w:spacing w:after="0" w:line="240" w:lineRule="auto"/>
-        <w:rPr>
-          <w:rFonts w:ascii="Consolas" w:hAnsi="Consolas" w:cs="Consolas"/>
-          <w:color w:val="000000"/>
-          <w:sz w:val="19"/>
-          <w:szCs w:val="19"/>
-          <w:highlight w:val="white"/>
-        </w:rPr>
-      </w:pPr>
-      <w:r>
-        <w:rPr>
-          <w:rFonts w:ascii="Consolas" w:hAnsi="Consolas" w:cs="Consolas"/>
-          <w:color w:val="2B91AF"/>
-          <w:sz w:val="19"/>
-          <w:szCs w:val="19"/>
-          <w:highlight w:val="white"/>
-        </w:rPr>
-        <w:t>GRF_tpCondRet</w:t>
-      </w:r>
-      <w:r>
-        <w:rPr>
-          <w:rFonts w:ascii="Consolas" w:hAnsi="Consolas" w:cs="Consolas"/>
-          <w:color w:val="000000"/>
-          <w:sz w:val="19"/>
-          <w:szCs w:val="19"/>
-          <w:highlight w:val="white"/>
-        </w:rPr>
-        <w:t xml:space="preserve"> GRF_DestroiGrafo (</w:t>
-      </w:r>
-      <w:r>
-        <w:rPr>
-          <w:rFonts w:ascii="Consolas" w:hAnsi="Consolas" w:cs="Consolas"/>
-          <w:color w:val="2B91AF"/>
-          <w:sz w:val="19"/>
-          <w:szCs w:val="19"/>
-          <w:highlight w:val="white"/>
-        </w:rPr>
-        <w:t>GRF_tppGrafo</w:t>
-      </w:r>
-      <w:r>
-        <w:rPr>
-          <w:rFonts w:ascii="Consolas" w:hAnsi="Consolas" w:cs="Consolas"/>
-          <w:color w:val="000000"/>
-          <w:sz w:val="19"/>
-          <w:szCs w:val="19"/>
-          <w:highlight w:val="white"/>
-        </w:rPr>
-        <w:t xml:space="preserve"> pGrafo)</w:t>
-      </w:r>
-    </w:p>
-    <w:p>
-      <w:pPr>
-        <w:pStyle w:val="ListParagraph"/>
-        <w:numPr>
-          <w:ilvl w:val="0"/>
-          <w:numId w:val="2"/>
-        </w:numPr>
-        <w:autoSpaceDE w:val="0"/>
-        <w:autoSpaceDN w:val="0"/>
-        <w:adjustRightInd w:val="0"/>
-        <w:spacing w:after="0" w:line="240" w:lineRule="auto"/>
-        <w:rPr>
-          <w:rFonts w:ascii="Consolas" w:hAnsi="Consolas" w:cs="Consolas"/>
-          <w:color w:val="000000"/>
-          <w:sz w:val="19"/>
-          <w:szCs w:val="19"/>
-          <w:highlight w:val="white"/>
-        </w:rPr>
-      </w:pPr>
-      <w:r>
-        <w:rPr>
-          <w:rFonts w:ascii="Consolas" w:hAnsi="Consolas" w:cs="Consolas"/>
-          <w:color w:val="2B91AF"/>
-          <w:sz w:val="19"/>
-          <w:szCs w:val="19"/>
-          <w:highlight w:val="white"/>
-        </w:rPr>
-        <w:t>GRF_tpCondRet</w:t>
-      </w:r>
-      <w:r>
-        <w:rPr>
-          <w:rFonts w:ascii="Consolas" w:hAnsi="Consolas" w:cs="Consolas"/>
-          <w:color w:val="000000"/>
-          <w:sz w:val="19"/>
-          <w:szCs w:val="19"/>
-          <w:highlight w:val="white"/>
-        </w:rPr>
-        <w:t xml:space="preserve"> GRF_ExisteCaminho ( </w:t>
-      </w:r>
-      <w:r>
-        <w:rPr>
-          <w:rFonts w:ascii="Consolas" w:hAnsi="Consolas" w:cs="Consolas"/>
-          <w:color w:val="2B91AF"/>
-          <w:sz w:val="19"/>
-          <w:szCs w:val="19"/>
-          <w:highlight w:val="white"/>
-        </w:rPr>
-        <w:t>GRF_tppGrafo</w:t>
-      </w:r>
-      <w:r>
-        <w:rPr>
-          <w:rFonts w:ascii="Consolas" w:hAnsi="Consolas" w:cs="Consolas"/>
-          <w:color w:val="000000"/>
-          <w:sz w:val="19"/>
-          <w:szCs w:val="19"/>
-          <w:highlight w:val="white"/>
-        </w:rPr>
-        <w:t xml:space="preserve"> pGrafo , </w:t>
-      </w:r>
-    </w:p>
-    <w:p>
-      <w:pPr>
-        <w:autoSpaceDE w:val="0"/>
-        <w:autoSpaceDN w:val="0"/>
-        <w:adjustRightInd w:val="0"/>
-        <w:spacing w:after="0" w:line="240" w:lineRule="auto"/>
-        <w:ind w:left="2148" w:firstLine="684"/>
+        <w:spacing w:after="240" w:line="240" w:lineRule="auto"/>
+        <w:ind w:left="2149" w:firstLine="686"/>
         <w:rPr>
           <w:rFonts w:ascii="Consolas" w:hAnsi="Consolas" w:cs="Consolas"/>
           <w:color w:val="000000"/>
@@ -2814,8 +3488,9 @@
         <w:autoSpaceDE w:val="0"/>
         <w:autoSpaceDN w:val="0"/>
         <w:adjustRightInd w:val="0"/>
-        <w:spacing w:after="0" w:line="240" w:lineRule="auto"/>
-        <w:ind w:left="2148" w:firstLine="684"/>
+        <w:spacing w:after="240" w:line="240" w:lineRule="auto"/>
+        <w:ind w:left="2149" w:firstLine="686"/>
+        <w:contextualSpacing w:val="0"/>
         <w:rPr>
           <w:rFonts w:ascii="Consolas" w:hAnsi="Consolas" w:cs="Consolas"/>
           <w:color w:val="000000"/>
@@ -2873,6 +3548,130 @@
           <w:highlight w:val="white"/>
         </w:rPr>
         <w:t xml:space="preserve"> * pDado ) ) </w:t>
+      </w:r>
+    </w:p>
+    <w:p>
+      <w:pPr>
+        <w:pStyle w:val="ListParagraph"/>
+        <w:numPr>
+          <w:ilvl w:val="0"/>
+          <w:numId w:val="3"/>
+        </w:numPr>
+        <w:autoSpaceDE w:val="0"/>
+        <w:autoSpaceDN w:val="0"/>
+        <w:adjustRightInd w:val="0"/>
+        <w:spacing w:after="240" w:line="240" w:lineRule="auto"/>
+        <w:ind w:left="1434" w:hanging="357"/>
+        <w:contextualSpacing w:val="0"/>
+        <w:rPr>
+          <w:rFonts w:ascii="Consolas" w:hAnsi="Consolas" w:cs="Consolas"/>
+          <w:color w:val="000000"/>
+          <w:sz w:val="19"/>
+          <w:szCs w:val="19"/>
+          <w:highlight w:val="white"/>
+        </w:rPr>
+      </w:pPr>
+      <w:r>
+        <w:rPr>
+          <w:rFonts w:ascii="Consolas" w:hAnsi="Consolas" w:cs="Consolas"/>
+          <w:color w:val="0000FF"/>
+          <w:sz w:val="19"/>
+          <w:szCs w:val="19"/>
+          <w:highlight w:val="white"/>
+        </w:rPr>
+        <w:t>void</w:t>
+      </w:r>
+      <w:r>
+        <w:rPr>
+          <w:rFonts w:ascii="Consolas" w:hAnsi="Consolas" w:cs="Consolas"/>
+          <w:color w:val="000000"/>
+          <w:sz w:val="19"/>
+          <w:szCs w:val="19"/>
+          <w:highlight w:val="white"/>
+        </w:rPr>
+        <w:t xml:space="preserve"> LIS_DestruirLista( </w:t>
+      </w:r>
+      <w:r>
+        <w:rPr>
+          <w:rFonts w:ascii="Consolas" w:hAnsi="Consolas" w:cs="Consolas"/>
+          <w:color w:val="2B91AF"/>
+          <w:sz w:val="19"/>
+          <w:szCs w:val="19"/>
+          <w:highlight w:val="white"/>
+        </w:rPr>
+        <w:t>LIS_tppLista</w:t>
+      </w:r>
+      <w:r>
+        <w:rPr>
+          <w:rFonts w:ascii="Consolas" w:hAnsi="Consolas" w:cs="Consolas"/>
+          <w:color w:val="000000"/>
+          <w:sz w:val="19"/>
+          <w:szCs w:val="19"/>
+          <w:highlight w:val="white"/>
+        </w:rPr>
+        <w:t xml:space="preserve"> pLista ) </w:t>
+      </w:r>
+    </w:p>
+    <w:p>
+      <w:pPr>
+        <w:pStyle w:val="ListParagraph"/>
+        <w:numPr>
+          <w:ilvl w:val="0"/>
+          <w:numId w:val="3"/>
+        </w:numPr>
+        <w:autoSpaceDE w:val="0"/>
+        <w:autoSpaceDN w:val="0"/>
+        <w:adjustRightInd w:val="0"/>
+        <w:spacing w:after="240" w:line="240" w:lineRule="auto"/>
+        <w:ind w:left="1434" w:hanging="357"/>
+        <w:contextualSpacing w:val="0"/>
+        <w:rPr>
+          <w:rFonts w:ascii="Consolas" w:hAnsi="Consolas" w:cs="Consolas"/>
+          <w:color w:val="000000"/>
+          <w:sz w:val="19"/>
+          <w:szCs w:val="19"/>
+          <w:highlight w:val="white"/>
+        </w:rPr>
+      </w:pPr>
+      <w:r>
+        <w:rPr>
+          <w:rFonts w:ascii="Consolas" w:hAnsi="Consolas" w:cs="Consolas"/>
+          <w:color w:val="2B91AF"/>
+          <w:sz w:val="19"/>
+          <w:szCs w:val="19"/>
+          <w:highlight w:val="white"/>
+        </w:rPr>
+        <w:t>LIS_tpCondRet</w:t>
+      </w:r>
+      <w:r>
+        <w:rPr>
+          <w:rFonts w:ascii="Consolas" w:hAnsi="Consolas" w:cs="Consolas"/>
+          <w:color w:val="000000"/>
+          <w:sz w:val="19"/>
+          <w:szCs w:val="19"/>
+          <w:highlight w:val="white"/>
+        </w:rPr>
+        <w:t xml:space="preserve"> LIS_EsvaziarLista( </w:t>
+      </w:r>
+      <w:r>
+        <w:rPr>
+          <w:rFonts w:ascii="Consolas" w:hAnsi="Consolas" w:cs="Consolas"/>
+          <w:color w:val="2B91AF"/>
+          <w:sz w:val="19"/>
+          <w:szCs w:val="19"/>
+          <w:highlight w:val="white"/>
+        </w:rPr>
+        <w:t>LIS_tppLista</w:t>
+      </w:r>
+      <w:r>
+        <w:rPr>
+          <w:rFonts w:ascii="Consolas" w:hAnsi="Consolas" w:cs="Consolas"/>
+          <w:color w:val="000000"/>
+          <w:sz w:val="19"/>
+          <w:szCs w:val="19"/>
+          <w:highlight w:val="white"/>
+        </w:rPr>
+        <w:t xml:space="preserve"> pLista )</w:t>
       </w:r>
     </w:p>
     <w:p>
@@ -2897,6 +3696,74 @@
       <w:r>
         <w:rPr>
           <w:rFonts w:ascii="Consolas" w:hAnsi="Consolas" w:cs="Consolas"/>
+          <w:color w:val="2B91AF"/>
+          <w:sz w:val="19"/>
+          <w:szCs w:val="19"/>
+          <w:highlight w:val="white"/>
+        </w:rPr>
+        <w:t>LIS_tpCondRet</w:t>
+      </w:r>
+      <w:r>
+        <w:rPr>
+          <w:rFonts w:ascii="Consolas" w:hAnsi="Consolas" w:cs="Consolas"/>
+          <w:color w:val="000000"/>
+          <w:sz w:val="19"/>
+          <w:szCs w:val="19"/>
+          <w:highlight w:val="white"/>
+        </w:rPr>
+        <w:t xml:space="preserve"> LIS_InserirElementoAntes( </w:t>
+      </w:r>
+      <w:r>
+        <w:rPr>
+          <w:rFonts w:ascii="Consolas" w:hAnsi="Consolas" w:cs="Consolas"/>
+          <w:color w:val="2B91AF"/>
+          <w:sz w:val="19"/>
+          <w:szCs w:val="19"/>
+          <w:highlight w:val="white"/>
+        </w:rPr>
+        <w:t>LIS_tppLista</w:t>
+      </w:r>
+      <w:r>
+        <w:rPr>
+          <w:rFonts w:ascii="Consolas" w:hAnsi="Consolas" w:cs="Consolas"/>
+          <w:color w:val="000000"/>
+          <w:sz w:val="19"/>
+          <w:szCs w:val="19"/>
+          <w:highlight w:val="white"/>
+        </w:rPr>
+        <w:t xml:space="preserve"> pLista ,</w:t>
+      </w:r>
+    </w:p>
+    <w:p>
+      <w:pPr>
+        <w:pStyle w:val="ListParagraph"/>
+        <w:autoSpaceDE w:val="0"/>
+        <w:autoSpaceDN w:val="0"/>
+        <w:adjustRightInd w:val="0"/>
+        <w:spacing w:after="240" w:line="240" w:lineRule="auto"/>
+        <w:ind w:left="1440"/>
+        <w:contextualSpacing w:val="0"/>
+        <w:rPr>
+          <w:rFonts w:ascii="Consolas" w:hAnsi="Consolas" w:cs="Consolas"/>
+          <w:color w:val="000000"/>
+          <w:sz w:val="19"/>
+          <w:szCs w:val="19"/>
+          <w:highlight w:val="white"/>
+        </w:rPr>
+      </w:pPr>
+      <w:r>
+        <w:rPr>
+          <w:rFonts w:ascii="Consolas" w:hAnsi="Consolas" w:cs="Consolas"/>
+          <w:color w:val="000000"/>
+          <w:sz w:val="19"/>
+          <w:szCs w:val="19"/>
+          <w:highlight w:val="white"/>
+        </w:rPr>
+        <w:t xml:space="preserve">                                    </w:t>
+      </w:r>
+      <w:r>
+        <w:rPr>
+          <w:rFonts w:ascii="Consolas" w:hAnsi="Consolas" w:cs="Consolas"/>
           <w:color w:val="0000FF"/>
           <w:sz w:val="19"/>
           <w:szCs w:val="19"/>
@@ -2912,27 +3779,7 @@
           <w:szCs w:val="19"/>
           <w:highlight w:val="white"/>
         </w:rPr>
-        <w:t xml:space="preserve"> LIS_DestruirLista( </w:t>
-      </w:r>
-      <w:r>
-        <w:rPr>
-          <w:rFonts w:ascii="Consolas" w:hAnsi="Consolas" w:cs="Consolas"/>
-          <w:color w:val="2B91AF"/>
-          <w:sz w:val="19"/>
-          <w:szCs w:val="19"/>
-          <w:highlight w:val="white"/>
-        </w:rPr>
-        <w:t>LIS_tppLista</w:t>
-      </w:r>
-      <w:r>
-        <w:rPr>
-          <w:rFonts w:ascii="Consolas" w:hAnsi="Consolas" w:cs="Consolas"/>
-          <w:color w:val="000000"/>
-          <w:sz w:val="19"/>
-          <w:szCs w:val="19"/>
-          <w:highlight w:val="white"/>
-        </w:rPr>
-        <w:t xml:space="preserve"> pLista ) </w:t>
+        <w:t xml:space="preserve"> * pValor ) </w:t>
       </w:r>
     </w:p>
     <w:p>
@@ -2972,7 +3819,117 @@
           <w:szCs w:val="19"/>
           <w:highlight w:val="white"/>
         </w:rPr>
-        <w:t xml:space="preserve"> LIS_EsvaziarLista( </w:t>
+        <w:t xml:space="preserve"> LIS_InserirElementoApos( </w:t>
+      </w:r>
+      <w:r>
+        <w:rPr>
+          <w:rFonts w:ascii="Consolas" w:hAnsi="Consolas" w:cs="Consolas"/>
+          <w:color w:val="2B91AF"/>
+          <w:sz w:val="19"/>
+          <w:szCs w:val="19"/>
+          <w:highlight w:val="white"/>
+        </w:rPr>
+        <w:t>LIS_tppLista</w:t>
+      </w:r>
+      <w:r>
+        <w:rPr>
+          <w:rFonts w:ascii="Consolas" w:hAnsi="Consolas" w:cs="Consolas"/>
+          <w:color w:val="000000"/>
+          <w:sz w:val="19"/>
+          <w:szCs w:val="19"/>
+          <w:highlight w:val="white"/>
+        </w:rPr>
+        <w:t xml:space="preserve"> pLista , </w:t>
+      </w:r>
+    </w:p>
+    <w:p>
+      <w:pPr>
+        <w:pStyle w:val="ListParagraph"/>
+        <w:autoSpaceDE w:val="0"/>
+        <w:autoSpaceDN w:val="0"/>
+        <w:adjustRightInd w:val="0"/>
+        <w:spacing w:after="240" w:line="240" w:lineRule="auto"/>
+        <w:ind w:left="4270" w:firstLine="686"/>
+        <w:contextualSpacing w:val="0"/>
+        <w:rPr>
+          <w:rFonts w:ascii="Consolas" w:hAnsi="Consolas" w:cs="Consolas"/>
+          <w:color w:val="000000"/>
+          <w:sz w:val="19"/>
+          <w:szCs w:val="19"/>
+          <w:highlight w:val="white"/>
+        </w:rPr>
+      </w:pPr>
+      <w:r>
+        <w:rPr>
+          <w:rFonts w:ascii="Consolas" w:hAnsi="Consolas" w:cs="Consolas"/>
+          <w:color w:val="0000FF"/>
+          <w:sz w:val="19"/>
+          <w:szCs w:val="19"/>
+          <w:highlight w:val="white"/>
+        </w:rPr>
+        <w:t>void</w:t>
+      </w:r>
+      <w:r>
+        <w:rPr>
+          <w:rFonts w:ascii="Consolas" w:hAnsi="Consolas" w:cs="Consolas"/>
+          <w:color w:val="000000"/>
+          <w:sz w:val="19"/>
+          <w:szCs w:val="19"/>
+          <w:highlight w:val="white"/>
+        </w:rPr>
+        <w:t xml:space="preserve"> * pValor</w:t>
+      </w:r>
+      <w:r>
+        <w:rPr>
+          <w:rFonts w:ascii="Consolas" w:hAnsi="Consolas" w:cs="Consolas"/>
+          <w:color w:val="000000"/>
+          <w:sz w:val="19"/>
+          <w:szCs w:val="19"/>
+          <w:highlight w:val="white"/>
+        </w:rPr>
+        <w:t xml:space="preserve"> )</w:t>
+      </w:r>
+    </w:p>
+    <w:p>
+      <w:pPr>
+        <w:pStyle w:val="ListParagraph"/>
+        <w:numPr>
+          <w:ilvl w:val="0"/>
+          <w:numId w:val="3"/>
+        </w:numPr>
+        <w:autoSpaceDE w:val="0"/>
+        <w:autoSpaceDN w:val="0"/>
+        <w:adjustRightInd w:val="0"/>
+        <w:spacing w:after="240" w:line="240" w:lineRule="auto"/>
+        <w:ind w:left="1434" w:hanging="357"/>
+        <w:contextualSpacing w:val="0"/>
+        <w:rPr>
+          <w:rFonts w:ascii="Consolas" w:hAnsi="Consolas" w:cs="Consolas"/>
+          <w:color w:val="000000"/>
+          <w:sz w:val="19"/>
+          <w:szCs w:val="19"/>
+          <w:highlight w:val="white"/>
+        </w:rPr>
+      </w:pPr>
+      <w:r>
+        <w:rPr>
+          <w:rFonts w:ascii="Consolas" w:hAnsi="Consolas" w:cs="Consolas"/>
+          <w:color w:val="2B91AF"/>
+          <w:sz w:val="19"/>
+          <w:szCs w:val="19"/>
+          <w:highlight w:val="white"/>
+        </w:rPr>
+        <w:t>LIS_tpCondRet</w:t>
+      </w:r>
+      <w:r>
+        <w:rPr>
+          <w:rFonts w:ascii="Consolas" w:hAnsi="Consolas" w:cs="Consolas"/>
+          <w:color w:val="000000"/>
+          <w:sz w:val="19"/>
+          <w:szCs w:val="19"/>
+          <w:highlight w:val="white"/>
+        </w:rPr>
+        <w:t xml:space="preserve"> LIS_ExcluirElemento( </w:t>
       </w:r>
       <w:r>
         <w:rPr>
@@ -3032,7 +3989,7 @@
           <w:szCs w:val="19"/>
           <w:highlight w:val="white"/>
         </w:rPr>
-        <w:t xml:space="preserve"> LIS_InserirElementoAntes( </w:t>
+        <w:t xml:space="preserve"> LIS_ObterValor( </w:t>
       </w:r>
       <w:r>
         <w:rPr>
@@ -3052,7 +4009,7 @@
           <w:szCs w:val="19"/>
           <w:highlight w:val="white"/>
         </w:rPr>
-        <w:t xml:space="preserve"> pLista ,</w:t>
+        <w:t xml:space="preserve"> pLista , </w:t>
       </w:r>
     </w:p>
     <w:p>
@@ -3061,26 +4018,17 @@
         <w:autoSpaceDE w:val="0"/>
         <w:autoSpaceDN w:val="0"/>
         <w:adjustRightInd w:val="0"/>
-        <w:spacing w:after="0" w:line="240" w:lineRule="auto"/>
-        <w:ind w:left="1440"/>
-        <w:rPr>
-          <w:rFonts w:ascii="Consolas" w:hAnsi="Consolas" w:cs="Consolas"/>
-          <w:color w:val="000000"/>
-          <w:sz w:val="19"/>
-          <w:szCs w:val="19"/>
-          <w:highlight w:val="white"/>
-        </w:rPr>
-      </w:pPr>
-      <w:r>
-        <w:rPr>
-          <w:rFonts w:ascii="Consolas" w:hAnsi="Consolas" w:cs="Consolas"/>
-          <w:color w:val="000000"/>
-          <w:sz w:val="19"/>
-          <w:szCs w:val="19"/>
-          <w:highlight w:val="white"/>
-        </w:rPr>
-        <w:t xml:space="preserve">                                    </w:t>
-      </w:r>
+        <w:spacing w:after="240" w:line="240" w:lineRule="auto"/>
+        <w:ind w:left="3566" w:firstLine="686"/>
+        <w:contextualSpacing w:val="0"/>
+        <w:rPr>
+          <w:rFonts w:ascii="Consolas" w:hAnsi="Consolas" w:cs="Consolas"/>
+          <w:color w:val="000000"/>
+          <w:sz w:val="19"/>
+          <w:szCs w:val="19"/>
+          <w:highlight w:val="white"/>
+        </w:rPr>
+      </w:pPr>
       <w:r>
         <w:rPr>
           <w:rFonts w:ascii="Consolas" w:hAnsi="Consolas" w:cs="Consolas"/>
@@ -3099,7 +4047,131 @@
           <w:szCs w:val="19"/>
           <w:highlight w:val="white"/>
         </w:rPr>
-        <w:t xml:space="preserve"> * pValor ) </w:t>
+        <w:t xml:space="preserve"> ** ppValor)</w:t>
+      </w:r>
+    </w:p>
+    <w:p>
+      <w:pPr>
+        <w:pStyle w:val="ListParagraph"/>
+        <w:numPr>
+          <w:ilvl w:val="0"/>
+          <w:numId w:val="3"/>
+        </w:numPr>
+        <w:autoSpaceDE w:val="0"/>
+        <w:autoSpaceDN w:val="0"/>
+        <w:adjustRightInd w:val="0"/>
+        <w:spacing w:after="240" w:line="240" w:lineRule="auto"/>
+        <w:ind w:left="1434" w:hanging="357"/>
+        <w:contextualSpacing w:val="0"/>
+        <w:rPr>
+          <w:rFonts w:ascii="Consolas" w:hAnsi="Consolas" w:cs="Consolas"/>
+          <w:color w:val="000000"/>
+          <w:sz w:val="19"/>
+          <w:szCs w:val="19"/>
+          <w:highlight w:val="white"/>
+        </w:rPr>
+      </w:pPr>
+      <w:r>
+        <w:rPr>
+          <w:rFonts w:ascii="Consolas" w:hAnsi="Consolas" w:cs="Consolas"/>
+          <w:color w:val="2B91AF"/>
+          <w:sz w:val="19"/>
+          <w:szCs w:val="19"/>
+          <w:highlight w:val="white"/>
+        </w:rPr>
+        <w:t>LIS_tpCondRet</w:t>
+      </w:r>
+      <w:r>
+        <w:rPr>
+          <w:rFonts w:ascii="Consolas" w:hAnsi="Consolas" w:cs="Consolas"/>
+          <w:color w:val="000000"/>
+          <w:sz w:val="19"/>
+          <w:szCs w:val="19"/>
+          <w:highlight w:val="white"/>
+        </w:rPr>
+        <w:t xml:space="preserve"> LIS_IrInicioLista( </w:t>
+      </w:r>
+      <w:r>
+        <w:rPr>
+          <w:rFonts w:ascii="Consolas" w:hAnsi="Consolas" w:cs="Consolas"/>
+          <w:color w:val="2B91AF"/>
+          <w:sz w:val="19"/>
+          <w:szCs w:val="19"/>
+          <w:highlight w:val="white"/>
+        </w:rPr>
+        <w:t>LIS_tppLista</w:t>
+      </w:r>
+      <w:r>
+        <w:rPr>
+          <w:rFonts w:ascii="Consolas" w:hAnsi="Consolas" w:cs="Consolas"/>
+          <w:color w:val="000000"/>
+          <w:sz w:val="19"/>
+          <w:szCs w:val="19"/>
+          <w:highlight w:val="white"/>
+        </w:rPr>
+        <w:t xml:space="preserve"> pLista )</w:t>
+      </w:r>
+    </w:p>
+    <w:p>
+      <w:pPr>
+        <w:pStyle w:val="ListParagraph"/>
+        <w:numPr>
+          <w:ilvl w:val="0"/>
+          <w:numId w:val="3"/>
+        </w:numPr>
+        <w:autoSpaceDE w:val="0"/>
+        <w:autoSpaceDN w:val="0"/>
+        <w:adjustRightInd w:val="0"/>
+        <w:spacing w:after="240" w:line="240" w:lineRule="auto"/>
+        <w:ind w:left="1434" w:hanging="357"/>
+        <w:contextualSpacing w:val="0"/>
+        <w:rPr>
+          <w:rFonts w:ascii="Consolas" w:hAnsi="Consolas" w:cs="Consolas"/>
+          <w:color w:val="000000"/>
+          <w:sz w:val="19"/>
+          <w:szCs w:val="19"/>
+          <w:highlight w:val="white"/>
+        </w:rPr>
+      </w:pPr>
+      <w:r>
+        <w:rPr>
+          <w:rFonts w:ascii="Consolas" w:hAnsi="Consolas" w:cs="Consolas"/>
+          <w:color w:val="2B91AF"/>
+          <w:sz w:val="19"/>
+          <w:szCs w:val="19"/>
+          <w:highlight w:val="white"/>
+        </w:rPr>
+        <w:t>LIS_tpCondRet</w:t>
+      </w:r>
+      <w:r>
+        <w:rPr>
+          <w:rFonts w:ascii="Consolas" w:hAnsi="Consolas" w:cs="Consolas"/>
+          <w:color w:val="000000"/>
+          <w:sz w:val="19"/>
+          <w:szCs w:val="19"/>
+          <w:highlight w:val="white"/>
+        </w:rPr>
+        <w:t xml:space="preserve"> LIS_IrFinalLista( </w:t>
+      </w:r>
+      <w:r>
+        <w:rPr>
+          <w:rFonts w:ascii="Consolas" w:hAnsi="Consolas" w:cs="Consolas"/>
+          <w:color w:val="2B91AF"/>
+          <w:sz w:val="19"/>
+          <w:szCs w:val="19"/>
+          <w:highlight w:val="white"/>
+        </w:rPr>
+        <w:t>LIS_tppLista</w:t>
+      </w:r>
+      <w:r>
+        <w:rPr>
+          <w:rFonts w:ascii="Consolas" w:hAnsi="Consolas" w:cs="Consolas"/>
+          <w:color w:val="000000"/>
+          <w:sz w:val="19"/>
+          <w:szCs w:val="19"/>
+          <w:highlight w:val="white"/>
+        </w:rPr>
+        <w:t xml:space="preserve"> pLista )</w:t>
       </w:r>
     </w:p>
     <w:p>
@@ -3139,7 +4211,7 @@
           <w:szCs w:val="19"/>
           <w:highlight w:val="white"/>
         </w:rPr>
-        <w:t xml:space="preserve"> LIS_InserirElementoApos( </w:t>
+        <w:t xml:space="preserve"> LIS_AvancarElementoCorrente( </w:t>
       </w:r>
       <w:r>
         <w:rPr>
@@ -3160,16 +4232,6 @@
           <w:highlight w:val="white"/>
         </w:rPr>
         <w:t xml:space="preserve"> pLista ,</w:t>
-      </w:r>
-      <w:r>
-        <w:rPr>
-          <w:rFonts w:ascii="Consolas" w:hAnsi="Consolas" w:cs="Consolas"/>
-          <w:color w:val="000000"/>
-          <w:sz w:val="19"/>
-          <w:szCs w:val="19"/>
-          <w:highlight w:val="white"/>
-        </w:rPr>
-        <w:t xml:space="preserve"> </w:t>
       </w:r>
     </w:p>
     <w:p>
@@ -3178,16 +4240,27 @@
         <w:autoSpaceDE w:val="0"/>
         <w:autoSpaceDN w:val="0"/>
         <w:adjustRightInd w:val="0"/>
-        <w:spacing w:after="0" w:line="240" w:lineRule="auto"/>
-        <w:ind w:left="4272" w:firstLine="684"/>
-        <w:rPr>
-          <w:rFonts w:ascii="Consolas" w:hAnsi="Consolas" w:cs="Consolas"/>
-          <w:color w:val="000000"/>
-          <w:sz w:val="19"/>
-          <w:szCs w:val="19"/>
-          <w:highlight w:val="white"/>
-        </w:rPr>
-      </w:pPr>
+        <w:spacing w:after="240" w:line="240" w:lineRule="auto"/>
+        <w:ind w:left="1440"/>
+        <w:contextualSpacing w:val="0"/>
+        <w:rPr>
+          <w:rFonts w:ascii="Consolas" w:hAnsi="Consolas" w:cs="Consolas"/>
+          <w:color w:val="000000"/>
+          <w:sz w:val="19"/>
+          <w:szCs w:val="19"/>
+          <w:highlight w:val="white"/>
+        </w:rPr>
+      </w:pPr>
+      <w:r>
+        <w:rPr>
+          <w:rFonts w:ascii="Consolas" w:hAnsi="Consolas" w:cs="Consolas"/>
+          <w:color w:val="000000"/>
+          <w:sz w:val="19"/>
+          <w:szCs w:val="19"/>
+          <w:highlight w:val="white"/>
+        </w:rPr>
+        <w:t xml:space="preserve">                                              </w:t>
+      </w:r>
       <w:r>
         <w:rPr>
           <w:rFonts w:ascii="Consolas" w:hAnsi="Consolas" w:cs="Consolas"/>
@@ -3196,27 +4269,17 @@
           <w:szCs w:val="19"/>
           <w:highlight w:val="white"/>
         </w:rPr>
-        <w:t>void</w:t>
-      </w:r>
-      <w:r>
-        <w:rPr>
-          <w:rFonts w:ascii="Consolas" w:hAnsi="Consolas" w:cs="Consolas"/>
-          <w:color w:val="000000"/>
-          <w:sz w:val="19"/>
-          <w:szCs w:val="19"/>
-          <w:highlight w:val="white"/>
-        </w:rPr>
-        <w:t xml:space="preserve"> * pValor</w:t>
-      </w:r>
-      <w:r>
-        <w:rPr>
-          <w:rFonts w:ascii="Consolas" w:hAnsi="Consolas" w:cs="Consolas"/>
-          <w:color w:val="000000"/>
-          <w:sz w:val="19"/>
-          <w:szCs w:val="19"/>
-          <w:highlight w:val="white"/>
-        </w:rPr>
-        <w:t xml:space="preserve"> )</w:t>
+        <w:t>int</w:t>
+      </w:r>
+      <w:r>
+        <w:rPr>
+          <w:rFonts w:ascii="Consolas" w:hAnsi="Consolas" w:cs="Consolas"/>
+          <w:color w:val="000000"/>
+          <w:sz w:val="19"/>
+          <w:szCs w:val="19"/>
+          <w:highlight w:val="white"/>
+        </w:rPr>
+        <w:t xml:space="preserve"> numElem ) </w:t>
       </w:r>
     </w:p>
     <w:p>
@@ -3256,285 +4319,7 @@
           <w:szCs w:val="19"/>
           <w:highlight w:val="white"/>
         </w:rPr>
-        <w:t xml:space="preserve"> LIS_ExcluirElemento( </w:t>
-      </w:r>
-      <w:r>
-        <w:rPr>
-          <w:rFonts w:ascii="Consolas" w:hAnsi="Consolas" w:cs="Consolas"/>
-          <w:color w:val="2B91AF"/>
-          <w:sz w:val="19"/>
-          <w:szCs w:val="19"/>
-          <w:highlight w:val="white"/>
-        </w:rPr>
-        <w:t>LIS_tppLista</w:t>
-      </w:r>
-      <w:r>
-        <w:rPr>
-          <w:rFonts w:ascii="Consolas" w:hAnsi="Consolas" w:cs="Consolas"/>
-          <w:color w:val="000000"/>
-          <w:sz w:val="19"/>
-          <w:szCs w:val="19"/>
-          <w:highlight w:val="white"/>
-        </w:rPr>
-        <w:t xml:space="preserve"> pLista )</w:t>
-      </w:r>
-    </w:p>
-    <w:p>
-      <w:pPr>
-        <w:pStyle w:val="ListParagraph"/>
-        <w:numPr>
-          <w:ilvl w:val="0"/>
-          <w:numId w:val="3"/>
-        </w:numPr>
-        <w:autoSpaceDE w:val="0"/>
-        <w:autoSpaceDN w:val="0"/>
-        <w:adjustRightInd w:val="0"/>
-        <w:spacing w:after="0" w:line="240" w:lineRule="auto"/>
-        <w:rPr>
-          <w:rFonts w:ascii="Consolas" w:hAnsi="Consolas" w:cs="Consolas"/>
-          <w:color w:val="000000"/>
-          <w:sz w:val="19"/>
-          <w:szCs w:val="19"/>
-          <w:highlight w:val="white"/>
-        </w:rPr>
-      </w:pPr>
-      <w:r>
-        <w:rPr>
-          <w:rFonts w:ascii="Consolas" w:hAnsi="Consolas" w:cs="Consolas"/>
-          <w:color w:val="2B91AF"/>
-          <w:sz w:val="19"/>
-          <w:szCs w:val="19"/>
-          <w:highlight w:val="white"/>
-        </w:rPr>
-        <w:t>LIS_tpCondRet</w:t>
-      </w:r>
-      <w:r>
-        <w:rPr>
-          <w:rFonts w:ascii="Consolas" w:hAnsi="Consolas" w:cs="Consolas"/>
-          <w:color w:val="000000"/>
-          <w:sz w:val="19"/>
-          <w:szCs w:val="19"/>
-          <w:highlight w:val="white"/>
-        </w:rPr>
-        <w:t xml:space="preserve"> LIS_ObterValor( </w:t>
-      </w:r>
-      <w:r>
-        <w:rPr>
-          <w:rFonts w:ascii="Consolas" w:hAnsi="Consolas" w:cs="Consolas"/>
-          <w:color w:val="2B91AF"/>
-          <w:sz w:val="19"/>
-          <w:szCs w:val="19"/>
-          <w:highlight w:val="white"/>
-        </w:rPr>
-        <w:t>LIS_tppLista</w:t>
-      </w:r>
-      <w:r>
-        <w:rPr>
-          <w:rFonts w:ascii="Consolas" w:hAnsi="Consolas" w:cs="Consolas"/>
-          <w:color w:val="000000"/>
-          <w:sz w:val="19"/>
-          <w:szCs w:val="19"/>
-          <w:highlight w:val="white"/>
-        </w:rPr>
-        <w:t xml:space="preserve"> pLista , </w:t>
-      </w:r>
-    </w:p>
-    <w:p>
-      <w:pPr>
-        <w:pStyle w:val="ListParagraph"/>
-        <w:autoSpaceDE w:val="0"/>
-        <w:autoSpaceDN w:val="0"/>
-        <w:adjustRightInd w:val="0"/>
-        <w:spacing w:after="0" w:line="240" w:lineRule="auto"/>
-        <w:ind w:left="3564" w:firstLine="684"/>
-        <w:rPr>
-          <w:rFonts w:ascii="Consolas" w:hAnsi="Consolas" w:cs="Consolas"/>
-          <w:color w:val="000000"/>
-          <w:sz w:val="19"/>
-          <w:szCs w:val="19"/>
-          <w:highlight w:val="white"/>
-        </w:rPr>
-      </w:pPr>
-      <w:r>
-        <w:rPr>
-          <w:rFonts w:ascii="Consolas" w:hAnsi="Consolas" w:cs="Consolas"/>
-          <w:color w:val="0000FF"/>
-          <w:sz w:val="19"/>
-          <w:szCs w:val="19"/>
-          <w:highlight w:val="white"/>
-        </w:rPr>
-        <w:t>void</w:t>
-      </w:r>
-      <w:r>
-        <w:rPr>
-          <w:rFonts w:ascii="Consolas" w:hAnsi="Consolas" w:cs="Consolas"/>
-          <w:color w:val="000000"/>
-          <w:sz w:val="19"/>
-          <w:szCs w:val="19"/>
-          <w:highlight w:val="white"/>
-        </w:rPr>
-        <w:t xml:space="preserve"> ** ppValor)</w:t>
-      </w:r>
-    </w:p>
-    <w:p>
-      <w:pPr>
-        <w:pStyle w:val="ListParagraph"/>
-        <w:numPr>
-          <w:ilvl w:val="0"/>
-          <w:numId w:val="3"/>
-        </w:numPr>
-        <w:autoSpaceDE w:val="0"/>
-        <w:autoSpaceDN w:val="0"/>
-        <w:adjustRightInd w:val="0"/>
-        <w:spacing w:after="0" w:line="240" w:lineRule="auto"/>
-        <w:rPr>
-          <w:rFonts w:ascii="Consolas" w:hAnsi="Consolas" w:cs="Consolas"/>
-          <w:color w:val="000000"/>
-          <w:sz w:val="19"/>
-          <w:szCs w:val="19"/>
-          <w:highlight w:val="white"/>
-        </w:rPr>
-      </w:pPr>
-      <w:r>
-        <w:rPr>
-          <w:rFonts w:ascii="Consolas" w:hAnsi="Consolas" w:cs="Consolas"/>
-          <w:color w:val="2B91AF"/>
-          <w:sz w:val="19"/>
-          <w:szCs w:val="19"/>
-          <w:highlight w:val="white"/>
-        </w:rPr>
-        <w:t>LIS_tpCondRet</w:t>
-      </w:r>
-      <w:r>
-        <w:rPr>
-          <w:rFonts w:ascii="Consolas" w:hAnsi="Consolas" w:cs="Consolas"/>
-          <w:color w:val="000000"/>
-          <w:sz w:val="19"/>
-          <w:szCs w:val="19"/>
-          <w:highlight w:val="white"/>
-        </w:rPr>
-        <w:t xml:space="preserve"> LIS_IrInicioLista( </w:t>
-      </w:r>
-      <w:r>
-        <w:rPr>
-          <w:rFonts w:ascii="Consolas" w:hAnsi="Consolas" w:cs="Consolas"/>
-          <w:color w:val="2B91AF"/>
-          <w:sz w:val="19"/>
-          <w:szCs w:val="19"/>
-          <w:highlight w:val="white"/>
-        </w:rPr>
-        <w:t>LIS_tppLista</w:t>
-      </w:r>
-      <w:r>
-        <w:rPr>
-          <w:rFonts w:ascii="Consolas" w:hAnsi="Consolas" w:cs="Consolas"/>
-          <w:color w:val="000000"/>
-          <w:sz w:val="19"/>
-          <w:szCs w:val="19"/>
-          <w:highlight w:val="white"/>
-        </w:rPr>
-        <w:t xml:space="preserve"> pLista )</w:t>
-      </w:r>
-    </w:p>
-    <w:p>
-      <w:pPr>
-        <w:pStyle w:val="ListParagraph"/>
-        <w:numPr>
-          <w:ilvl w:val="0"/>
-          <w:numId w:val="3"/>
-        </w:numPr>
-        <w:autoSpaceDE w:val="0"/>
-        <w:autoSpaceDN w:val="0"/>
-        <w:adjustRightInd w:val="0"/>
-        <w:spacing w:after="0" w:line="240" w:lineRule="auto"/>
-        <w:rPr>
-          <w:rFonts w:ascii="Consolas" w:hAnsi="Consolas" w:cs="Consolas"/>
-          <w:color w:val="000000"/>
-          <w:sz w:val="19"/>
-          <w:szCs w:val="19"/>
-          <w:highlight w:val="white"/>
-        </w:rPr>
-      </w:pPr>
-      <w:r>
-        <w:rPr>
-          <w:rFonts w:ascii="Consolas" w:hAnsi="Consolas" w:cs="Consolas"/>
-          <w:color w:val="2B91AF"/>
-          <w:sz w:val="19"/>
-          <w:szCs w:val="19"/>
-          <w:highlight w:val="white"/>
-        </w:rPr>
-        <w:lastRenderedPageBreak/>
-        <w:t>LIS_tpCondRet</w:t>
-      </w:r>
-      <w:r>
-        <w:rPr>
-          <w:rFonts w:ascii="Consolas" w:hAnsi="Consolas" w:cs="Consolas"/>
-          <w:color w:val="000000"/>
-          <w:sz w:val="19"/>
-          <w:szCs w:val="19"/>
-          <w:highlight w:val="white"/>
-        </w:rPr>
-        <w:t xml:space="preserve"> LIS_IrFinalLista( </w:t>
-      </w:r>
-      <w:r>
-        <w:rPr>
-          <w:rFonts w:ascii="Consolas" w:hAnsi="Consolas" w:cs="Consolas"/>
-          <w:color w:val="2B91AF"/>
-          <w:sz w:val="19"/>
-          <w:szCs w:val="19"/>
-          <w:highlight w:val="white"/>
-        </w:rPr>
-        <w:t>LIS_tppLista</w:t>
-      </w:r>
-      <w:r>
-        <w:rPr>
-          <w:rFonts w:ascii="Consolas" w:hAnsi="Consolas" w:cs="Consolas"/>
-          <w:color w:val="000000"/>
-          <w:sz w:val="19"/>
-          <w:szCs w:val="19"/>
-          <w:highlight w:val="white"/>
-        </w:rPr>
-        <w:t xml:space="preserve"> pLista )</w:t>
-      </w:r>
-    </w:p>
-    <w:p>
-      <w:pPr>
-        <w:pStyle w:val="ListParagraph"/>
-        <w:numPr>
-          <w:ilvl w:val="0"/>
-          <w:numId w:val="3"/>
-        </w:numPr>
-        <w:autoSpaceDE w:val="0"/>
-        <w:autoSpaceDN w:val="0"/>
-        <w:adjustRightInd w:val="0"/>
-        <w:spacing w:after="0" w:line="240" w:lineRule="auto"/>
-        <w:rPr>
-          <w:rFonts w:ascii="Consolas" w:hAnsi="Consolas" w:cs="Consolas"/>
-          <w:color w:val="000000"/>
-          <w:sz w:val="19"/>
-          <w:szCs w:val="19"/>
-          <w:highlight w:val="white"/>
-        </w:rPr>
-      </w:pPr>
-      <w:r>
-        <w:rPr>
-          <w:rFonts w:ascii="Consolas" w:hAnsi="Consolas" w:cs="Consolas"/>
-          <w:color w:val="2B91AF"/>
-          <w:sz w:val="19"/>
-          <w:szCs w:val="19"/>
-          <w:highlight w:val="white"/>
-        </w:rPr>
-        <w:t>LIS_tpCondRet</w:t>
-      </w:r>
-      <w:r>
-        <w:rPr>
-          <w:rFonts w:ascii="Consolas" w:hAnsi="Consolas" w:cs="Consolas"/>
-          <w:color w:val="000000"/>
-          <w:sz w:val="19"/>
-          <w:szCs w:val="19"/>
-          <w:highlight w:val="white"/>
-        </w:rPr>
-        <w:t xml:space="preserve"> LIS_AvancarElementoCorrente( </w:t>
+        <w:t xml:space="preserve"> LIS_AlterarValor( </w:t>
       </w:r>
       <w:r>
         <w:rPr>
@@ -3581,7 +4366,7 @@
           <w:szCs w:val="19"/>
           <w:highlight w:val="white"/>
         </w:rPr>
-        <w:t xml:space="preserve">                                              </w:t>
+        <w:t xml:space="preserve">                                         </w:t>
       </w:r>
       <w:r>
         <w:rPr>
@@ -3591,136 +4376,29 @@
           <w:szCs w:val="19"/>
           <w:highlight w:val="white"/>
         </w:rPr>
-        <w:t>int</w:t>
-      </w:r>
-      <w:r>
-        <w:rPr>
-          <w:rFonts w:ascii="Consolas" w:hAnsi="Consolas" w:cs="Consolas"/>
-          <w:color w:val="000000"/>
-          <w:sz w:val="19"/>
-          <w:szCs w:val="19"/>
-          <w:highlight w:val="white"/>
-        </w:rPr>
-        <w:t xml:space="preserve"> numElem ) </w:t>
-      </w:r>
-    </w:p>
-    <w:p>
-      <w:pPr>
-        <w:pStyle w:val="ListParagraph"/>
-        <w:numPr>
-          <w:ilvl w:val="0"/>
-          <w:numId w:val="3"/>
-        </w:numPr>
-        <w:autoSpaceDE w:val="0"/>
-        <w:autoSpaceDN w:val="0"/>
-        <w:adjustRightInd w:val="0"/>
-        <w:spacing w:after="0" w:line="240" w:lineRule="auto"/>
-        <w:rPr>
-          <w:rFonts w:ascii="Consolas" w:hAnsi="Consolas" w:cs="Consolas"/>
-          <w:color w:val="000000"/>
-          <w:sz w:val="19"/>
-          <w:szCs w:val="19"/>
-          <w:highlight w:val="white"/>
-        </w:rPr>
-      </w:pPr>
-      <w:r>
-        <w:rPr>
-          <w:rFonts w:ascii="Consolas" w:hAnsi="Consolas" w:cs="Consolas"/>
-          <w:color w:val="2B91AF"/>
-          <w:sz w:val="19"/>
-          <w:szCs w:val="19"/>
-          <w:highlight w:val="white"/>
-        </w:rPr>
-        <w:t>LIS_tpCondRet</w:t>
-      </w:r>
-      <w:r>
-        <w:rPr>
-          <w:rFonts w:ascii="Consolas" w:hAnsi="Consolas" w:cs="Consolas"/>
-          <w:color w:val="000000"/>
-          <w:sz w:val="19"/>
-          <w:szCs w:val="19"/>
-          <w:highlight w:val="white"/>
-        </w:rPr>
-        <w:t xml:space="preserve"> LIS_AlterarValor( </w:t>
-      </w:r>
-      <w:r>
-        <w:rPr>
-          <w:rFonts w:ascii="Consolas" w:hAnsi="Consolas" w:cs="Consolas"/>
-          <w:color w:val="2B91AF"/>
-          <w:sz w:val="19"/>
-          <w:szCs w:val="19"/>
-          <w:highlight w:val="white"/>
-        </w:rPr>
-        <w:t>LIS_tppLista</w:t>
-      </w:r>
-      <w:r>
-        <w:rPr>
-          <w:rFonts w:ascii="Consolas" w:hAnsi="Consolas" w:cs="Consolas"/>
-          <w:color w:val="000000"/>
-          <w:sz w:val="19"/>
-          <w:szCs w:val="19"/>
-          <w:highlight w:val="white"/>
-        </w:rPr>
-        <w:t xml:space="preserve"> pLista ,</w:t>
-      </w:r>
-    </w:p>
-    <w:p>
-      <w:pPr>
-        <w:pStyle w:val="ListParagraph"/>
-        <w:autoSpaceDE w:val="0"/>
-        <w:autoSpaceDN w:val="0"/>
-        <w:adjustRightInd w:val="0"/>
-        <w:spacing w:after="0" w:line="240" w:lineRule="auto"/>
-        <w:ind w:left="1440"/>
-        <w:rPr>
-          <w:rFonts w:ascii="Consolas" w:hAnsi="Consolas" w:cs="Consolas"/>
-          <w:color w:val="000000"/>
-          <w:sz w:val="19"/>
-          <w:szCs w:val="19"/>
-          <w:highlight w:val="white"/>
-        </w:rPr>
-      </w:pPr>
-      <w:r>
-        <w:rPr>
-          <w:rFonts w:ascii="Consolas" w:hAnsi="Consolas" w:cs="Consolas"/>
-          <w:color w:val="000000"/>
-          <w:sz w:val="19"/>
-          <w:szCs w:val="19"/>
-          <w:highlight w:val="white"/>
-        </w:rPr>
-        <w:t xml:space="preserve">                                         </w:t>
-      </w:r>
-      <w:r>
-        <w:rPr>
-          <w:rFonts w:ascii="Consolas" w:hAnsi="Consolas" w:cs="Consolas"/>
-          <w:color w:val="0000FF"/>
-          <w:sz w:val="19"/>
-          <w:szCs w:val="19"/>
-          <w:highlight w:val="white"/>
-        </w:rPr>
-        <w:t>void</w:t>
-      </w:r>
-      <w:r>
-        <w:rPr>
-          <w:rFonts w:ascii="Consolas" w:hAnsi="Consolas" w:cs="Consolas"/>
-          <w:color w:val="000000"/>
-          <w:sz w:val="19"/>
-          <w:szCs w:val="19"/>
-          <w:highlight w:val="white"/>
-        </w:rPr>
-        <w:t xml:space="preserve"> * pValorNovo </w:t>
+        <w:t>v</w:t>
       </w:r>
       <w:bookmarkStart w:id="0" w:name="_GoBack"/>
       <w:bookmarkEnd w:id="0"/>
       <w:r>
         <w:rPr>
           <w:rFonts w:ascii="Consolas" w:hAnsi="Consolas" w:cs="Consolas"/>
-          <w:color w:val="000000"/>
-          <w:sz w:val="19"/>
-          <w:szCs w:val="19"/>
-          <w:highlight w:val="white"/>
-        </w:rPr>
-        <w:t>)</w:t>
+          <w:color w:val="0000FF"/>
+          <w:sz w:val="19"/>
+          <w:szCs w:val="19"/>
+          <w:highlight w:val="white"/>
+        </w:rPr>
+        <w:t>oid</w:t>
+      </w:r>
+      <w:r>
+        <w:rPr>
+          <w:rFonts w:ascii="Consolas" w:hAnsi="Consolas" w:cs="Consolas"/>
+          <w:color w:val="000000"/>
+          <w:sz w:val="19"/>
+          <w:szCs w:val="19"/>
+          <w:highlight w:val="white"/>
+        </w:rPr>
+        <w:t xml:space="preserve"> * pValorNovo )</w:t>
       </w:r>
     </w:p>
     <w:sectPr>

</xml_diff>